<commit_message>
Docs updated. Spring security added. Needs system property security.conf to be set to either "classpath:none-security.xml" or "classpath:x509-security.xml"
Former-commit-id: 4feecdac4ed9cdccc1d7fee2c1c99e540904d194
</commit_message>
<xml_diff>
--- a/docs/SAD sll_invoicedata.docx
+++ b/docs/SAD sll_invoicedata.docx
@@ -6708,6 +6708,7 @@
           <w:color w:val="4F81BD" w:themeColor="accent1"/>
         </w:rPr>
       </w:pPr>
+      <w:proofErr w:type="spellStart"/>
       <w:r>
         <w:rPr>
           <w:color w:val="4F81BD" w:themeColor="accent1"/>
@@ -6715,6 +6716,7 @@
         </w:rPr>
         <w:t>Gulmarkerat</w:t>
       </w:r>
+      <w:proofErr w:type="spellEnd"/>
       <w:r>
         <w:rPr>
           <w:color w:val="4F81BD" w:themeColor="accent1"/>
@@ -6888,12 +6890,20 @@
         <w:rPr>
           <w:color w:val="4F81BD" w:themeColor="accent1"/>
         </w:rPr>
-        <w:t>T-boken och RIVTA</w:t>
-      </w:r>
+        <w:t xml:space="preserve">T-boken och </w:t>
+      </w:r>
+      <w:proofErr w:type="spellStart"/>
       <w:r>
         <w:rPr>
           <w:color w:val="4F81BD" w:themeColor="accent1"/>
         </w:rPr>
+        <w:t>RIVTA</w:t>
+      </w:r>
+      <w:proofErr w:type="spellEnd"/>
+      <w:r>
+        <w:rPr>
+          <w:color w:val="4F81BD" w:themeColor="accent1"/>
+        </w:rPr>
         <w:t xml:space="preserve">. </w:t>
       </w:r>
     </w:p>
@@ -6960,22 +6970,44 @@
         </w:rPr>
         <w:t xml:space="preserve">skall </w:t>
       </w:r>
+      <w:proofErr w:type="spellStart"/>
       <w:r>
         <w:rPr>
           <w:color w:val="4F81BD" w:themeColor="accent1"/>
         </w:rPr>
-        <w:t xml:space="preserve">versionshanteras och </w:t>
-      </w:r>
+        <w:t>versionshanteras</w:t>
+      </w:r>
+      <w:proofErr w:type="spellEnd"/>
       <w:r>
         <w:rPr>
           <w:color w:val="4F81BD" w:themeColor="accent1"/>
         </w:rPr>
-        <w:t xml:space="preserve">finnas tillgänglig vid behov.  CeHis AR har som grundläggande princip att där så är möjligt använda offentligt publicerad Öppen Källkod. </w:t>
+        <w:t xml:space="preserve"> och </w:t>
       </w:r>
       <w:r>
         <w:rPr>
           <w:color w:val="4F81BD" w:themeColor="accent1"/>
         </w:rPr>
+        <w:t xml:space="preserve">finnas tillgänglig vid behov.  </w:t>
+      </w:r>
+      <w:proofErr w:type="spellStart"/>
+      <w:r>
+        <w:rPr>
+          <w:color w:val="4F81BD" w:themeColor="accent1"/>
+        </w:rPr>
+        <w:t>CeHis</w:t>
+      </w:r>
+      <w:proofErr w:type="spellEnd"/>
+      <w:r>
+        <w:rPr>
+          <w:color w:val="4F81BD" w:themeColor="accent1"/>
+        </w:rPr>
+        <w:t xml:space="preserve"> AR har som grundläggande princip att där så är möjligt använda offentligt publicerad Öppen Källkod. </w:t>
+      </w:r>
+      <w:r>
+        <w:rPr>
+          <w:color w:val="4F81BD" w:themeColor="accent1"/>
+        </w:rPr>
         <w:t xml:space="preserve"> </w:t>
       </w:r>
     </w:p>
@@ -7008,12 +7040,20 @@
         <w:rPr>
           <w:color w:val="4F81BD" w:themeColor="accent1"/>
         </w:rPr>
-        <w:t xml:space="preserve"> är integratörer</w:t>
-      </w:r>
+        <w:t xml:space="preserve"> är </w:t>
+      </w:r>
+      <w:proofErr w:type="spellStart"/>
       <w:r>
         <w:rPr>
           <w:color w:val="4F81BD" w:themeColor="accent1"/>
         </w:rPr>
+        <w:t>integratörer</w:t>
+      </w:r>
+      <w:proofErr w:type="spellEnd"/>
+      <w:r>
+        <w:rPr>
+          <w:color w:val="4F81BD" w:themeColor="accent1"/>
+        </w:rPr>
         <w:t xml:space="preserve"> och arkitekter</w:t>
       </w:r>
       <w:r>
@@ -7190,12 +7230,21 @@
         </w:rPr>
         <w:t xml:space="preserve">Dokumentet </w:t>
       </w:r>
+      <w:proofErr w:type="spellStart"/>
       <w:r>
         <w:rPr>
           <w:i/>
           <w:color w:val="4F81BD" w:themeColor="accent1"/>
         </w:rPr>
-        <w:t>Arkitekturella beslut</w:t>
+        <w:t>Arkitekturella</w:t>
+      </w:r>
+      <w:proofErr w:type="spellEnd"/>
+      <w:r>
+        <w:rPr>
+          <w:i/>
+          <w:color w:val="4F81BD" w:themeColor="accent1"/>
+        </w:rPr>
+        <w:t xml:space="preserve"> beslut</w:t>
       </w:r>
       <w:r>
         <w:rPr>
@@ -7376,10 +7425,10 @@
           <w:lang w:eastAsia="sv-SE"/>
         </w:rPr>
         <w:drawing>
-          <wp:inline distT="0" distB="0" distL="0" distR="0" wp14:anchorId="42CA079C" wp14:editId="052DA3D4">
-            <wp:extent cx="4460875" cy="4646531"/>
+          <wp:inline distT="0" distB="0" distL="0" distR="0" wp14:anchorId="169B600F" wp14:editId="3BD9B113">
+            <wp:extent cx="4343184" cy="4523942"/>
             <wp:effectExtent l="0" t="0" r="0" b="0"/>
-            <wp:docPr id="18" name="Bildobjekt 18"/>
+            <wp:docPr id="24" name="Bildobjekt 24"/>
             <wp:cNvGraphicFramePr>
               <a:graphicFrameLocks xmlns:a="http://schemas.openxmlformats.org/drawingml/2006/main" noChangeAspect="1"/>
             </wp:cNvGraphicFramePr>
@@ -7387,7 +7436,7 @@
               <a:graphicData uri="http://schemas.openxmlformats.org/drawingml/2006/picture">
                 <pic:pic xmlns:pic="http://schemas.openxmlformats.org/drawingml/2006/picture">
                   <pic:nvPicPr>
-                    <pic:cNvPr id="0" name="huvudkomponenter-3.png"/>
+                    <pic:cNvPr id="0" name="huvudkomponenter-2.png"/>
                     <pic:cNvPicPr/>
                   </pic:nvPicPr>
                   <pic:blipFill>
@@ -7405,7 +7454,7 @@
                   <pic:spPr>
                     <a:xfrm>
                       <a:off x="0" y="0"/>
-                      <a:ext cx="4460875" cy="4646531"/>
+                      <a:ext cx="4343384" cy="4524150"/>
                     </a:xfrm>
                     <a:prstGeom prst="rect">
                       <a:avLst/>
@@ -7497,7 +7546,15 @@
     </w:p>
     <w:p>
       <w:r>
-        <w:t xml:space="preserve">Syftet med komponenten för ersättningsunderlag är att möjliggöra för HSF att under godkännandeprocessen kunna stämma av fakturor från tolkförmedlingar mot beställarens </w:t>
+        <w:t xml:space="preserve">Syftet med komponenten för ersättningsunderlag är att möjliggöra för </w:t>
+      </w:r>
+      <w:proofErr w:type="spellStart"/>
+      <w:r>
+        <w:t>HSF</w:t>
+      </w:r>
+      <w:proofErr w:type="spellEnd"/>
+      <w:r>
+        <w:t xml:space="preserve"> att under godkännandeprocessen kunna stämma av fakturor från tolkförmedlingar mot beställarens </w:t>
       </w:r>
       <w:r>
         <w:t xml:space="preserve">kvittenser </w:t>
@@ -7824,7 +7881,23 @@
                 <w:rFonts w:ascii="Arial" w:hAnsi="Arial"/>
                 <w:highlight w:val="yellow"/>
               </w:rPr>
-              <w:t xml:space="preserve"> HSA-katalog.</w:t>
+              <w:t xml:space="preserve"> </w:t>
+            </w:r>
+            <w:proofErr w:type="spellStart"/>
+            <w:r>
+              <w:rPr>
+                <w:rFonts w:ascii="Arial" w:hAnsi="Arial"/>
+                <w:highlight w:val="yellow"/>
+              </w:rPr>
+              <w:t>HSA</w:t>
+            </w:r>
+            <w:proofErr w:type="spellEnd"/>
+            <w:r>
+              <w:rPr>
+                <w:rFonts w:ascii="Arial" w:hAnsi="Arial"/>
+                <w:highlight w:val="yellow"/>
+              </w:rPr>
+              <w:t>-katalog.</w:t>
             </w:r>
           </w:p>
         </w:tc>
@@ -7893,7 +7966,21 @@
               <w:rPr>
                 <w:highlight w:val="yellow"/>
               </w:rPr>
-              <w:t xml:space="preserve"> dessa refereras. För övriga, ange vilka RIVTA-profiler som tillämpas</w:t>
+              <w:t xml:space="preserve"> dessa refereras. För övriga, ange vilka </w:t>
+            </w:r>
+            <w:proofErr w:type="spellStart"/>
+            <w:r>
+              <w:rPr>
+                <w:highlight w:val="yellow"/>
+              </w:rPr>
+              <w:t>RIVTA</w:t>
+            </w:r>
+            <w:proofErr w:type="spellEnd"/>
+            <w:r>
+              <w:rPr>
+                <w:highlight w:val="yellow"/>
+              </w:rPr>
+              <w:t>-profiler som tillämpas</w:t>
             </w:r>
             <w:r>
               <w:rPr>
@@ -7952,8 +8039,13 @@
                 <w:rFonts w:ascii="Arial" w:hAnsi="Arial"/>
               </w:rPr>
             </w:pPr>
-            <w:r>
-              <w:t>Arkitekturella beslut</w:t>
+            <w:proofErr w:type="spellStart"/>
+            <w:r>
+              <w:t>Arkitekturella</w:t>
+            </w:r>
+            <w:proofErr w:type="spellEnd"/>
+            <w:r>
+              <w:t xml:space="preserve"> beslut</w:t>
             </w:r>
           </w:p>
         </w:tc>
@@ -7995,8 +8087,24 @@
               <w:rPr>
                 <w:highlight w:val="yellow"/>
               </w:rPr>
-              <w:t>Förvaltningsdokument…doc</w:t>
-            </w:r>
+              <w:t>Förvaltningsdokument</w:t>
+            </w:r>
+            <w:proofErr w:type="gramStart"/>
+            <w:r>
+              <w:rPr>
+                <w:highlight w:val="yellow"/>
+              </w:rPr>
+              <w:t>…</w:t>
+            </w:r>
+            <w:proofErr w:type="spellStart"/>
+            <w:r>
+              <w:rPr>
+                <w:highlight w:val="yellow"/>
+              </w:rPr>
+              <w:t>doc</w:t>
+            </w:r>
+            <w:proofErr w:type="spellEnd"/>
+            <w:proofErr w:type="gramEnd"/>
           </w:p>
         </w:tc>
       </w:tr>
@@ -8037,8 +8145,24 @@
               <w:rPr>
                 <w:highlight w:val="yellow"/>
               </w:rPr>
-              <w:t>Driftdokumentation….doc</w:t>
-            </w:r>
+              <w:t>Driftdokumentation</w:t>
+            </w:r>
+            <w:proofErr w:type="gramStart"/>
+            <w:r>
+              <w:rPr>
+                <w:highlight w:val="yellow"/>
+              </w:rPr>
+              <w:t>….</w:t>
+            </w:r>
+            <w:proofErr w:type="spellStart"/>
+            <w:proofErr w:type="gramEnd"/>
+            <w:r>
+              <w:rPr>
+                <w:highlight w:val="yellow"/>
+              </w:rPr>
+              <w:t>doc</w:t>
+            </w:r>
+            <w:proofErr w:type="spellEnd"/>
           </w:p>
         </w:tc>
       </w:tr>
@@ -8079,14 +8203,24 @@
               <w:rPr>
                 <w:highlight w:val="yellow"/>
               </w:rPr>
-              <w:t>Informationsmodell.…</w:t>
-            </w:r>
+              <w:t>Informationsmodell.</w:t>
+            </w:r>
+            <w:proofErr w:type="gramStart"/>
             <w:r>
               <w:rPr>
                 <w:highlight w:val="yellow"/>
               </w:rPr>
+              <w:t>…</w:t>
+            </w:r>
+            <w:proofErr w:type="spellStart"/>
+            <w:r>
+              <w:rPr>
+                <w:highlight w:val="yellow"/>
+              </w:rPr>
               <w:t>doc</w:t>
             </w:r>
+            <w:proofErr w:type="spellEnd"/>
+            <w:proofErr w:type="gramEnd"/>
           </w:p>
         </w:tc>
       </w:tr>
@@ -8261,11 +8395,19 @@
                 <w:szCs w:val="16"/>
               </w:rPr>
             </w:pPr>
+            <w:proofErr w:type="spellStart"/>
             <w:r>
               <w:rPr>
                 <w:szCs w:val="16"/>
               </w:rPr>
-              <w:t>CeHis handlingsplan 2013-2018</w:t>
+              <w:t>CeHis</w:t>
+            </w:r>
+            <w:proofErr w:type="spellEnd"/>
+            <w:r>
+              <w:rPr>
+                <w:szCs w:val="16"/>
+              </w:rPr>
+              <w:t xml:space="preserve"> handlingsplan 2013-2018</w:t>
             </w:r>
           </w:p>
         </w:tc>
@@ -8851,12 +8993,14 @@
                 <w:lang w:val="sv-SE"/>
               </w:rPr>
             </w:pPr>
+            <w:proofErr w:type="spellStart"/>
             <w:r>
               <w:rPr>
                 <w:lang w:val="sv-SE"/>
               </w:rPr>
               <w:t>RIVTA</w:t>
             </w:r>
+            <w:proofErr w:type="spellEnd"/>
           </w:p>
         </w:tc>
         <w:tc>
@@ -8881,6 +9025,7 @@
                 <w:t>http://www.cehis.se/arkitektur_och_regelverk/regelverk/</w:t>
               </w:r>
             </w:hyperlink>
+            <w:proofErr w:type="gramStart"/>
             <w:r>
               <w:rPr>
                 <w:szCs w:val="16"/>
@@ -8901,6 +9046,7 @@
               </w:rPr>
               <w:t xml:space="preserve">  </w:t>
             </w:r>
+            <w:proofErr w:type="gramEnd"/>
           </w:p>
         </w:tc>
       </w:tr>
@@ -8964,7 +9110,23 @@
                   <w:rStyle w:val="Hyperlnk"/>
                   <w:lang w:val="sv-SE"/>
                 </w:rPr>
-                <w:t>http://www.inera.se/TJANSTER--PROJEKT/Tjansteplattform/</w:t>
+                <w:t>http://www.inera.se/TJANSTER--PROJEKT/</w:t>
+              </w:r>
+              <w:proofErr w:type="spellStart"/>
+              <w:r>
+                <w:rPr>
+                  <w:rStyle w:val="Hyperlnk"/>
+                  <w:lang w:val="sv-SE"/>
+                </w:rPr>
+                <w:t>Tjansteplattform</w:t>
+              </w:r>
+              <w:proofErr w:type="spellEnd"/>
+              <w:r>
+                <w:rPr>
+                  <w:rStyle w:val="Hyperlnk"/>
+                  <w:lang w:val="sv-SE"/>
+                </w:rPr>
+                <w:t>/</w:t>
               </w:r>
             </w:hyperlink>
             <w:r>
@@ -9266,8 +9428,13 @@
         <w:pStyle w:val="Rubrik1"/>
       </w:pPr>
       <w:bookmarkStart w:id="44" w:name="_Toc238640232"/>
-      <w:r>
-        <w:t>Arkitekturell översikt</w:t>
+      <w:proofErr w:type="spellStart"/>
+      <w:r>
+        <w:t>Arkitekturell</w:t>
+      </w:r>
+      <w:proofErr w:type="spellEnd"/>
+      <w:r>
+        <w:t xml:space="preserve"> översikt</w:t>
       </w:r>
       <w:bookmarkEnd w:id="44"/>
     </w:p>
@@ -9300,13 +9467,34 @@
       </w:hyperlink>
     </w:p>
     <w:p>
-      <w:r>
-        <w:t>Repository: default</w:t>
-      </w:r>
-    </w:p>
-    <w:p>
-      <w:r>
-        <w:t>Paketering: Java Web Archive (WAR)</w:t>
+      <w:proofErr w:type="spellStart"/>
+      <w:r>
+        <w:t>Repository</w:t>
+      </w:r>
+      <w:proofErr w:type="spellEnd"/>
+      <w:r>
+        <w:t>: default</w:t>
+      </w:r>
+    </w:p>
+    <w:p>
+      <w:r>
+        <w:t xml:space="preserve">Paketering: Java Web </w:t>
+      </w:r>
+      <w:proofErr w:type="spellStart"/>
+      <w:r>
+        <w:t>Archive</w:t>
+      </w:r>
+      <w:proofErr w:type="spellEnd"/>
+      <w:r>
+        <w:t xml:space="preserve"> (</w:t>
+      </w:r>
+      <w:proofErr w:type="spellStart"/>
+      <w:r>
+        <w:t>WAR</w:t>
+      </w:r>
+      <w:proofErr w:type="spellEnd"/>
+      <w:r>
+        <w:t>)</w:t>
       </w:r>
     </w:p>
     <w:p>
@@ -9323,7 +9511,15 @@
         <w:t xml:space="preserve">miljö) </w:t>
       </w:r>
       <w:r>
-        <w:t>med Linux, Java 1.7, och Apache Tomcat 7</w:t>
+        <w:t xml:space="preserve">med Linux, Java 1.7, och Apache </w:t>
+      </w:r>
+      <w:proofErr w:type="spellStart"/>
+      <w:r>
+        <w:t>Tomcat</w:t>
+      </w:r>
+      <w:proofErr w:type="spellEnd"/>
+      <w:r>
+        <w:t xml:space="preserve"> 7</w:t>
       </w:r>
     </w:p>
     <w:p>
@@ -9384,9 +9580,11 @@
           <w:numId w:val="8"/>
         </w:numPr>
       </w:pPr>
+      <w:proofErr w:type="spellStart"/>
       <w:r>
         <w:t>CreateInvoiceData</w:t>
       </w:r>
+      <w:proofErr w:type="spellEnd"/>
       <w:r>
         <w:t xml:space="preserve"> – tjänst för att skapa ersättningsunderlag</w:t>
       </w:r>
@@ -9399,9 +9597,11 @@
           <w:numId w:val="8"/>
         </w:numPr>
       </w:pPr>
+      <w:proofErr w:type="spellStart"/>
       <w:r>
         <w:t>GetInvoiceData</w:t>
       </w:r>
+      <w:proofErr w:type="spellEnd"/>
       <w:r>
         <w:t xml:space="preserve"> – tjänst för att hämta ut ersättningsunderlag, och då </w:t>
       </w:r>
@@ -9426,9 +9626,11 @@
           <w:numId w:val="8"/>
         </w:numPr>
       </w:pPr>
+      <w:proofErr w:type="spellStart"/>
       <w:r>
         <w:t>ListInvoiceData</w:t>
       </w:r>
+      <w:proofErr w:type="spellEnd"/>
       <w:r>
         <w:t xml:space="preserve"> – tjänst fö</w:t>
       </w:r>
@@ -9444,8 +9646,13 @@
           <w:numId w:val="8"/>
         </w:numPr>
       </w:pPr>
-      <w:r>
-        <w:t>RegisterInvoiceData – tjänst för att registerara utförda tolkuppdrag</w:t>
+      <w:proofErr w:type="spellStart"/>
+      <w:r>
+        <w:t>RegisterInvoiceData</w:t>
+      </w:r>
+      <w:proofErr w:type="spellEnd"/>
+      <w:r>
+        <w:t xml:space="preserve"> – tjänst för att registerara utförda tolkuppdrag</w:t>
       </w:r>
     </w:p>
     <w:p>
@@ -9459,8 +9666,13 @@
       <w:r>
         <w:t xml:space="preserve"> </w:t>
       </w:r>
-      <w:r>
-        <w:t>ViewInvoiceData – tjänst för att hämta ut ett specifikt ersättningsunderlag med all tillhörande information och då med fakturareferens som identifierare</w:t>
+      <w:proofErr w:type="spellStart"/>
+      <w:r>
+        <w:t>ViewInvoiceData</w:t>
+      </w:r>
+      <w:proofErr w:type="spellEnd"/>
+      <w:r>
+        <w:t xml:space="preserve"> – tjänst för att hämta ut ett specifikt ersättningsunderlag med all tillhörande information och då med fakturareferens som identifierare</w:t>
       </w:r>
     </w:p>
     <w:p/>
@@ -9471,8 +9683,23 @@
       <w:r>
         <w:t xml:space="preserve">ministrera prislistor finns ett </w:t>
       </w:r>
-      <w:r>
-        <w:t xml:space="preserve">RESTful API:er </w:t>
+      <w:proofErr w:type="spellStart"/>
+      <w:r>
+        <w:t>RESTful</w:t>
+      </w:r>
+      <w:proofErr w:type="spellEnd"/>
+      <w:r>
+        <w:t xml:space="preserve"> </w:t>
+      </w:r>
+      <w:proofErr w:type="spellStart"/>
+      <w:proofErr w:type="gramStart"/>
+      <w:r>
+        <w:t>API:er</w:t>
+      </w:r>
+      <w:proofErr w:type="spellEnd"/>
+      <w:proofErr w:type="gramEnd"/>
+      <w:r>
+        <w:t xml:space="preserve"> </w:t>
       </w:r>
       <w:r>
         <w:t>till hjälp:</w:t>
@@ -9486,12 +9713,24 @@
           <w:numId w:val="10"/>
         </w:numPr>
       </w:pPr>
+      <w:proofErr w:type="gramStart"/>
       <w:r>
         <w:t>GET /</w:t>
       </w:r>
-      <w:r>
-        <w:t>admin/pricelists</w:t>
-      </w:r>
+      <w:proofErr w:type="spellStart"/>
+      <w:r>
+        <w:t>admin</w:t>
+      </w:r>
+      <w:proofErr w:type="spellEnd"/>
+      <w:proofErr w:type="gramEnd"/>
+      <w:r>
+        <w:t>/</w:t>
+      </w:r>
+      <w:proofErr w:type="spellStart"/>
+      <w:r>
+        <w:t>pricelists</w:t>
+      </w:r>
+      <w:proofErr w:type="spellEnd"/>
       <w:r>
         <w:t>/&lt;id&gt; – hämtar ut en prislista</w:t>
       </w:r>
@@ -9504,12 +9743,29 @@
           <w:numId w:val="10"/>
         </w:numPr>
       </w:pPr>
-      <w:r>
-        <w:t>DELETE /</w:t>
-      </w:r>
-      <w:r>
-        <w:t>admin/pricelists</w:t>
-      </w:r>
+      <w:proofErr w:type="spellStart"/>
+      <w:proofErr w:type="gramStart"/>
+      <w:r>
+        <w:t>DELETE</w:t>
+      </w:r>
+      <w:proofErr w:type="spellEnd"/>
+      <w:r>
+        <w:t xml:space="preserve"> /</w:t>
+      </w:r>
+      <w:proofErr w:type="spellStart"/>
+      <w:r>
+        <w:t>admin</w:t>
+      </w:r>
+      <w:proofErr w:type="spellEnd"/>
+      <w:proofErr w:type="gramEnd"/>
+      <w:r>
+        <w:t>/</w:t>
+      </w:r>
+      <w:proofErr w:type="spellStart"/>
+      <w:r>
+        <w:t>pricelists</w:t>
+      </w:r>
+      <w:proofErr w:type="spellEnd"/>
       <w:r>
         <w:t>/&lt;id&gt; - tar bort en prislista</w:t>
       </w:r>
@@ -9522,8 +9778,26 @@
           <w:numId w:val="10"/>
         </w:numPr>
       </w:pPr>
-      <w:r>
-        <w:t xml:space="preserve">PUT /admin/pricelists – laddar upp en eller flera prislistor </w:t>
+      <w:proofErr w:type="gramStart"/>
+      <w:r>
+        <w:t>PUT /</w:t>
+      </w:r>
+      <w:proofErr w:type="spellStart"/>
+      <w:r>
+        <w:t>admin</w:t>
+      </w:r>
+      <w:proofErr w:type="spellEnd"/>
+      <w:proofErr w:type="gramEnd"/>
+      <w:r>
+        <w:t>/</w:t>
+      </w:r>
+      <w:proofErr w:type="spellStart"/>
+      <w:r>
+        <w:t>pricelists</w:t>
+      </w:r>
+      <w:proofErr w:type="spellEnd"/>
+      <w:r>
+        <w:t xml:space="preserve"> – laddar upp en eller flera prislistor </w:t>
       </w:r>
     </w:p>
     <w:p/>
@@ -9541,7 +9815,15 @@
         <w:t>underlag.</w:t>
       </w:r>
       <w:r>
-        <w:t xml:space="preserve"> Detta Excel ark konverteras till JSON format och laddas in med ovanstående API.</w:t>
+        <w:t xml:space="preserve"> Detta Excel ark konverteras till </w:t>
+      </w:r>
+      <w:proofErr w:type="spellStart"/>
+      <w:r>
+        <w:t>JSON</w:t>
+      </w:r>
+      <w:proofErr w:type="spellEnd"/>
+      <w:r>
+        <w:t xml:space="preserve"> format och laddas in med ovanstående API.</w:t>
       </w:r>
     </w:p>
     <w:p/>
@@ -9550,7 +9832,23 @@
         <w:pStyle w:val="Rubrik2"/>
       </w:pPr>
       <w:r>
-        <w:t xml:space="preserve">Anpassningstjänst för kodserver och MEK </w:t>
+        <w:t xml:space="preserve">Anpassningstjänst för </w:t>
+      </w:r>
+      <w:proofErr w:type="spellStart"/>
+      <w:r>
+        <w:t>kodserver</w:t>
+      </w:r>
+      <w:proofErr w:type="spellEnd"/>
+      <w:r>
+        <w:t xml:space="preserve"> och </w:t>
+      </w:r>
+      <w:proofErr w:type="spellStart"/>
+      <w:r>
+        <w:t>MEK</w:t>
+      </w:r>
+      <w:proofErr w:type="spellEnd"/>
+      <w:r>
+        <w:t xml:space="preserve"> </w:t>
       </w:r>
       <w:r>
         <w:t xml:space="preserve">master </w:t>
@@ -9560,8 +9858,13 @@
       </w:r>
     </w:p>
     <w:p>
-      <w:r>
-        <w:t>Kodservern (</w:t>
+      <w:proofErr w:type="spellStart"/>
+      <w:r>
+        <w:t>Kodservern</w:t>
+      </w:r>
+      <w:proofErr w:type="spellEnd"/>
+      <w:r>
+        <w:t xml:space="preserve"> (</w:t>
       </w:r>
       <w:hyperlink r:id="rId16" w:history="1">
         <w:r>
@@ -9588,9 +9891,14 @@
       </w:r>
     </w:p>
     <w:p>
+      <w:proofErr w:type="spellStart"/>
       <w:r>
         <w:lastRenderedPageBreak/>
-        <w:t>Repository: adapter-services</w:t>
+        <w:t>Repository</w:t>
+      </w:r>
+      <w:proofErr w:type="spellEnd"/>
+      <w:r>
+        <w:t>: adapter-services</w:t>
       </w:r>
     </w:p>
     <w:p>
@@ -9598,7 +9906,15 @@
         <w:t xml:space="preserve">Paketering: </w:t>
       </w:r>
       <w:r>
-        <w:t>Mule 3 applikation (ZIP)</w:t>
+        <w:t>Mule 3 applikation (</w:t>
+      </w:r>
+      <w:proofErr w:type="spellStart"/>
+      <w:r>
+        <w:t>ZIP</w:t>
+      </w:r>
+      <w:proofErr w:type="spellEnd"/>
+      <w:r>
+        <w:t>)</w:t>
       </w:r>
     </w:p>
     <w:p>
@@ -9606,7 +9922,15 @@
         <w:t xml:space="preserve">Målmiljö: </w:t>
       </w:r>
       <w:r>
-        <w:t>Den regionala tjänsteplattformen på SLL (SLL RTjP)</w:t>
+        <w:t xml:space="preserve">Den regionala tjänsteplattformen på SLL (SLL </w:t>
+      </w:r>
+      <w:proofErr w:type="spellStart"/>
+      <w:r>
+        <w:t>RTjP</w:t>
+      </w:r>
+      <w:proofErr w:type="spellEnd"/>
+      <w:r>
+        <w:t>)</w:t>
       </w:r>
     </w:p>
     <w:p>
@@ -9615,7 +9939,15 @@
         <w:ind w:left="0" w:firstLine="0"/>
       </w:pPr>
       <w:r>
-        <w:t xml:space="preserve">Anpassningstjänsten för kodservern agerar tjänsteproducent för ett </w:t>
+        <w:t xml:space="preserve">Anpassningstjänsten för </w:t>
+      </w:r>
+      <w:proofErr w:type="spellStart"/>
+      <w:r>
+        <w:t>kodservern</w:t>
+      </w:r>
+      <w:proofErr w:type="spellEnd"/>
+      <w:r>
+        <w:t xml:space="preserve"> agerar tjänsteproducent för ett </w:t>
       </w:r>
       <w:r>
         <w:t xml:space="preserve">RIV-TA baserat </w:t>
@@ -9635,11 +9967,21 @@
           <w:numId w:val="9"/>
         </w:numPr>
       </w:pPr>
+      <w:proofErr w:type="spellStart"/>
       <w:r>
         <w:t>ListPaymentResponsible</w:t>
       </w:r>
-      <w:r>
-        <w:t xml:space="preserve"> – tjänst som givet en enhet som identifieras med HSA Id listar de uppdrag som finns </w:t>
+      <w:proofErr w:type="spellEnd"/>
+      <w:r>
+        <w:t xml:space="preserve"> – tjänst som givet en enhet som identifieras med </w:t>
+      </w:r>
+      <w:proofErr w:type="spellStart"/>
+      <w:r>
+        <w:t>HSA</w:t>
+      </w:r>
+      <w:proofErr w:type="spellEnd"/>
+      <w:r>
+        <w:t xml:space="preserve"> Id listar de uppdrag som finns </w:t>
       </w:r>
       <w:r>
         <w:t xml:space="preserve">för enheten ifråga </w:t>
@@ -9681,7 +10023,23 @@
         <w:t>master data servers</w:t>
       </w:r>
       <w:r>
-        <w:t xml:space="preserve"> (MEK och Kodserver)</w:t>
+        <w:t xml:space="preserve"> (</w:t>
+      </w:r>
+      <w:proofErr w:type="spellStart"/>
+      <w:r>
+        <w:t>MEK</w:t>
+      </w:r>
+      <w:proofErr w:type="spellEnd"/>
+      <w:r>
+        <w:t xml:space="preserve"> och </w:t>
+      </w:r>
+      <w:proofErr w:type="spellStart"/>
+      <w:r>
+        <w:t>Kodserver</w:t>
+      </w:r>
+      <w:proofErr w:type="spellEnd"/>
+      <w:r>
+        <w:t>)</w:t>
       </w:r>
       <w:r>
         <w:t xml:space="preserve">.  </w:t>
@@ -9898,8 +10256,13 @@
       <w:bookmarkStart w:id="48" w:name="_Toc238640233"/>
       <w:bookmarkEnd w:id="41"/>
       <w:bookmarkEnd w:id="42"/>
-      <w:r>
-        <w:t>Arkitekturella m</w:t>
+      <w:proofErr w:type="spellStart"/>
+      <w:r>
+        <w:t>Arkitekturella</w:t>
+      </w:r>
+      <w:proofErr w:type="spellEnd"/>
+      <w:r>
+        <w:t xml:space="preserve"> m</w:t>
       </w:r>
       <w:r>
         <w:t>ål</w:t>
@@ -9970,6 +10333,7 @@
         </w:rPr>
         <w:t xml:space="preserve">övergripande </w:t>
       </w:r>
+      <w:proofErr w:type="spellStart"/>
       <w:r>
         <w:rPr>
           <w:rStyle w:val="Starkbetoning1"/>
@@ -9977,7 +10341,17 @@
           <w:i w:val="0"/>
           <w:color w:val="auto"/>
         </w:rPr>
-        <w:t>arkitekturella mål:</w:t>
+        <w:t>arkitekturella</w:t>
+      </w:r>
+      <w:proofErr w:type="spellEnd"/>
+      <w:r>
+        <w:rPr>
+          <w:rStyle w:val="Starkbetoning1"/>
+          <w:b w:val="0"/>
+          <w:i w:val="0"/>
+          <w:color w:val="auto"/>
+        </w:rPr>
+        <w:t xml:space="preserve"> mål:</w:t>
       </w:r>
     </w:p>
     <w:p>
@@ -10025,8 +10399,9 @@
           <w:i w:val="0"/>
           <w:color w:val="auto"/>
         </w:rPr>
-        <w:t xml:space="preserve">Följsamhet mot CeHis regelverk. </w:t>
-      </w:r>
+        <w:t xml:space="preserve">Följsamhet mot </w:t>
+      </w:r>
+      <w:proofErr w:type="spellStart"/>
       <w:r>
         <w:rPr>
           <w:rStyle w:val="Starkbetoning1"/>
@@ -10034,8 +10409,9 @@
           <w:i w:val="0"/>
           <w:color w:val="auto"/>
         </w:rPr>
-        <w:t>I detta mål ingår bl.a. att ta fram arkitekturdokumentation enligt mallar från Arkitektur</w:t>
-      </w:r>
+        <w:t>CeHis</w:t>
+      </w:r>
+      <w:proofErr w:type="spellEnd"/>
       <w:r>
         <w:rPr>
           <w:rStyle w:val="Starkbetoning1"/>
@@ -10043,8 +10419,37 @@
           <w:i w:val="0"/>
           <w:color w:val="auto"/>
         </w:rPr>
-        <w:t xml:space="preserve"> &amp; regelverk inom CeHis</w:t>
-      </w:r>
+        <w:t xml:space="preserve"> regelverk. </w:t>
+      </w:r>
+      <w:r>
+        <w:rPr>
+          <w:rStyle w:val="Starkbetoning1"/>
+          <w:b w:val="0"/>
+          <w:i w:val="0"/>
+          <w:color w:val="auto"/>
+        </w:rPr>
+        <w:t>I detta mål ingår bl.a. att ta fram arkitekturdokumentation enligt mallar från Arkitektur</w:t>
+      </w:r>
+      <w:r>
+        <w:rPr>
+          <w:rStyle w:val="Starkbetoning1"/>
+          <w:b w:val="0"/>
+          <w:i w:val="0"/>
+          <w:color w:val="auto"/>
+        </w:rPr>
+        <w:t xml:space="preserve"> &amp; regelverk inom </w:t>
+      </w:r>
+      <w:proofErr w:type="spellStart"/>
+      <w:r>
+        <w:rPr>
+          <w:rStyle w:val="Starkbetoning1"/>
+          <w:b w:val="0"/>
+          <w:i w:val="0"/>
+          <w:color w:val="auto"/>
+        </w:rPr>
+        <w:t>CeHis</w:t>
+      </w:r>
+      <w:proofErr w:type="spellEnd"/>
       <w:r>
         <w:rPr>
           <w:rStyle w:val="Starkbetoning1"/>
@@ -10254,7 +10659,27 @@
           <w:i w:val="0"/>
           <w:color w:val="auto"/>
         </w:rPr>
-        <w:t>Att anpassningstjänst mot kodservern ska kunna utökas med fler tjänstekontrakt</w:t>
+        <w:t xml:space="preserve">Att anpassningstjänst mot </w:t>
+      </w:r>
+      <w:proofErr w:type="spellStart"/>
+      <w:r>
+        <w:rPr>
+          <w:rStyle w:val="Starkbetoning1"/>
+          <w:b w:val="0"/>
+          <w:i w:val="0"/>
+          <w:color w:val="auto"/>
+        </w:rPr>
+        <w:t>kodservern</w:t>
+      </w:r>
+      <w:proofErr w:type="spellEnd"/>
+      <w:r>
+        <w:rPr>
+          <w:rStyle w:val="Starkbetoning1"/>
+          <w:b w:val="0"/>
+          <w:i w:val="0"/>
+          <w:color w:val="auto"/>
+        </w:rPr>
+        <w:t xml:space="preserve"> ska kunna utökas med fler tjänstekontrakt</w:t>
       </w:r>
       <w:r>
         <w:rPr>
@@ -10361,7 +10786,23 @@
     <w:p/>
     <w:p>
       <w:r>
-        <w:t>En liknande ambition var att hantera prislistor för denna typ av tjänster i kodservern, men detta hade krävt helt ny funktionalitet i kodservern som kunde äventyrat projektets leveransplaner.</w:t>
+        <w:t xml:space="preserve">En liknande ambition var att hantera prislistor för denna typ av tjänster i </w:t>
+      </w:r>
+      <w:proofErr w:type="spellStart"/>
+      <w:r>
+        <w:t>kodservern</w:t>
+      </w:r>
+      <w:proofErr w:type="spellEnd"/>
+      <w:r>
+        <w:t xml:space="preserve">, men detta hade krävt helt ny funktionalitet i </w:t>
+      </w:r>
+      <w:proofErr w:type="spellStart"/>
+      <w:r>
+        <w:t>kodservern</w:t>
+      </w:r>
+      <w:proofErr w:type="spellEnd"/>
+      <w:r>
+        <w:t xml:space="preserve"> som kunde äventyrat projektets leveransplaner.</w:t>
       </w:r>
     </w:p>
     <w:p/>
@@ -10379,8 +10820,13 @@
         </w:numPr>
       </w:pPr>
       <w:r>
-        <w:t>Generell tjänst för att slå upp betalningsansvarig med tillhörande anpassning av kodservern</w:t>
-      </w:r>
+        <w:t xml:space="preserve">Generell tjänst för att slå upp betalningsansvarig med tillhörande anpassning av </w:t>
+      </w:r>
+      <w:proofErr w:type="spellStart"/>
+      <w:r>
+        <w:t>kodservern</w:t>
+      </w:r>
+      <w:proofErr w:type="spellEnd"/>
     </w:p>
     <w:p>
       <w:pPr>
@@ -10429,8 +10875,13 @@
       <w:r>
         <w:t xml:space="preserve">med </w:t>
       </w:r>
-      <w:r>
-        <w:t>HSF som betalningsansvarig</w:t>
+      <w:proofErr w:type="spellStart"/>
+      <w:r>
+        <w:t>HSF</w:t>
+      </w:r>
+      <w:proofErr w:type="spellEnd"/>
+      <w:r>
+        <w:t xml:space="preserve"> som betalningsansvarig</w:t>
       </w:r>
     </w:p>
     <w:p>
@@ -10644,6 +11095,7 @@
                 <w:szCs w:val="20"/>
               </w:rPr>
             </w:pPr>
+            <w:proofErr w:type="spellStart"/>
             <w:r>
               <w:rPr>
                 <w:b/>
@@ -10652,6 +11104,7 @@
               </w:rPr>
               <w:t>Uppfyllnad</w:t>
             </w:r>
+            <w:proofErr w:type="spellEnd"/>
           </w:p>
         </w:tc>
       </w:tr>
@@ -10750,8 +11203,13 @@
             <w:shd w:val="clear" w:color="auto" w:fill="auto"/>
           </w:tcPr>
           <w:p>
-            <w:r>
-              <w:t>Kodservern agerar master för uppdrag och betalningsansvarig. Ett lokalt och för tjänsten skräddarsytt och komprimerat index byggs periodiskt med masterdata som input. Detta index lagras på lokal disk och åter används vi eventuell systemomstart etc.</w:t>
+            <w:proofErr w:type="spellStart"/>
+            <w:r>
+              <w:t>Kodservern</w:t>
+            </w:r>
+            <w:proofErr w:type="spellEnd"/>
+            <w:r>
+              <w:t xml:space="preserve"> agerar master för uppdrag och betalningsansvarig. Ett lokalt och för tjänsten skräddarsytt och komprimerat index byggs periodiskt med masterdata som input. Detta index lagras på lokal disk och åter används vi eventuell systemomstart etc.</w:t>
             </w:r>
           </w:p>
         </w:tc>
@@ -10849,7 +11307,15 @@
           </w:p>
           <w:p>
             <w:r>
-              <w:t xml:space="preserve">I övrigt används den regionala tjänsteplattformen (SLL RTjP) med </w:t>
+              <w:t xml:space="preserve">I övrigt används den regionala tjänsteplattformen (SLL </w:t>
+            </w:r>
+            <w:proofErr w:type="spellStart"/>
+            <w:r>
+              <w:t>RTjP</w:t>
+            </w:r>
+            <w:proofErr w:type="spellEnd"/>
+            <w:r>
+              <w:t xml:space="preserve">) med </w:t>
             </w:r>
             <w:r>
               <w:t xml:space="preserve">gängse </w:t>
@@ -10890,7 +11356,15 @@
           </w:tcPr>
           <w:p>
             <w:r>
-              <w:t>Tillgängligheten är i skrivande stund ej definierad.</w:t>
+              <w:t xml:space="preserve">Tillgängligheten är i skrivande stund </w:t>
+            </w:r>
+            <w:proofErr w:type="gramStart"/>
+            <w:r>
+              <w:t>ej</w:t>
+            </w:r>
+            <w:proofErr w:type="gramEnd"/>
+            <w:r>
+              <w:t xml:space="preserve"> definierad.</w:t>
             </w:r>
           </w:p>
         </w:tc>
@@ -10922,7 +11396,15 @@
           </w:tcPr>
           <w:p>
             <w:r>
-              <w:t>Vårdadministrativt system som inte har några direkta lagrum att ta hänsyn till. Förutom PUL.</w:t>
+              <w:t xml:space="preserve">Vårdadministrativt system som inte har några direkta lagrum att ta hänsyn till. Förutom </w:t>
+            </w:r>
+            <w:proofErr w:type="spellStart"/>
+            <w:r>
+              <w:t>PUL</w:t>
+            </w:r>
+            <w:proofErr w:type="spellEnd"/>
+            <w:r>
+              <w:t>.</w:t>
             </w:r>
           </w:p>
         </w:tc>
@@ -10957,11 +11439,48 @@
               <w:t xml:space="preserve">Spårbarhet sker genom loggning av varje </w:t>
             </w:r>
             <w:r>
-              <w:t>access med en särskild identitet som också används som referens i felsituationer. Dessutom loggas alltid tjänstekonsumentens HSA ID, dvs. innehållet i RIV-TA http header ”</w:t>
-            </w:r>
-            <w:r>
-              <w:t>x-rivta-original-serviceconsumer-hsaid</w:t>
-            </w:r>
+              <w:t xml:space="preserve">access med en särskild identitet som också används som referens i felsituationer. Dessutom loggas alltid tjänstekonsumentens </w:t>
+            </w:r>
+            <w:proofErr w:type="spellStart"/>
+            <w:r>
+              <w:t>HSA</w:t>
+            </w:r>
+            <w:proofErr w:type="spellEnd"/>
+            <w:r>
+              <w:t xml:space="preserve"> ID, dvs. innehållet i RIV-TA http </w:t>
+            </w:r>
+            <w:proofErr w:type="spellStart"/>
+            <w:r>
+              <w:t>header</w:t>
+            </w:r>
+            <w:proofErr w:type="spellEnd"/>
+            <w:r>
+              <w:t xml:space="preserve"> ”</w:t>
+            </w:r>
+            <w:r>
+              <w:t>x-</w:t>
+            </w:r>
+            <w:proofErr w:type="spellStart"/>
+            <w:r>
+              <w:t>rivta</w:t>
+            </w:r>
+            <w:proofErr w:type="spellEnd"/>
+            <w:r>
+              <w:t>-original-</w:t>
+            </w:r>
+            <w:proofErr w:type="spellStart"/>
+            <w:r>
+              <w:t>serviceconsumer</w:t>
+            </w:r>
+            <w:proofErr w:type="spellEnd"/>
+            <w:r>
+              <w:t>-</w:t>
+            </w:r>
+            <w:proofErr w:type="spellStart"/>
+            <w:r>
+              <w:t>hsaid</w:t>
+            </w:r>
+            <w:proofErr w:type="spellEnd"/>
             <w:r>
               <w:t>”</w:t>
             </w:r>
@@ -11086,6 +11605,7 @@
                 <w:szCs w:val="20"/>
               </w:rPr>
             </w:pPr>
+            <w:proofErr w:type="spellStart"/>
             <w:r>
               <w:rPr>
                 <w:b/>
@@ -11094,6 +11614,7 @@
               </w:rPr>
               <w:t>Uppfyllnad</w:t>
             </w:r>
+            <w:proofErr w:type="spellEnd"/>
           </w:p>
         </w:tc>
       </w:tr>
@@ -11125,7 +11646,15 @@
           </w:tcPr>
           <w:p>
             <w:r>
-              <w:t>Uppfylls ej.</w:t>
+              <w:t xml:space="preserve">Uppfylls </w:t>
+            </w:r>
+            <w:proofErr w:type="gramStart"/>
+            <w:r>
+              <w:t>ej</w:t>
+            </w:r>
+            <w:proofErr w:type="gramEnd"/>
+            <w:r>
+              <w:t>.</w:t>
             </w:r>
           </w:p>
           <w:p/>
@@ -11196,7 +11725,21 @@
               <w:rPr>
                 <w:i/>
               </w:rPr>
-              <w:t>Integration ska ske över en integrationsinfrastruktur (t.ex. virtualiseringsplattform) som möjliggör uppföljning av tjänsteproducenters fullföljande av SLA.</w:t>
+              <w:t xml:space="preserve">Integration ska ske över en integrationsinfrastruktur (t.ex. </w:t>
+            </w:r>
+            <w:proofErr w:type="spellStart"/>
+            <w:r>
+              <w:rPr>
+                <w:i/>
+              </w:rPr>
+              <w:t>virtualiseringsplattform</w:t>
+            </w:r>
+            <w:proofErr w:type="spellEnd"/>
+            <w:r>
+              <w:rPr>
+                <w:i/>
+              </w:rPr>
+              <w:t>) som möjliggör uppföljning av tjänsteproducenters fullföljande av SLA.</w:t>
             </w:r>
           </w:p>
         </w:tc>
@@ -11228,7 +11771,21 @@
               <w:rPr>
                 <w:i/>
               </w:rPr>
-              <w:t>System och e-tjänster som upphandlas kan utökas med fler organisationer som kunder utan krav på infrastrukturella ingrepp (jämför s.k. SaaS)</w:t>
+              <w:t xml:space="preserve">System och e-tjänster som upphandlas kan utökas med fler organisationer som kunder utan krav på infrastrukturella ingrepp (jämför s.k. </w:t>
+            </w:r>
+            <w:proofErr w:type="spellStart"/>
+            <w:r>
+              <w:rPr>
+                <w:i/>
+              </w:rPr>
+              <w:t>SaaS</w:t>
+            </w:r>
+            <w:proofErr w:type="spellEnd"/>
+            <w:r>
+              <w:rPr>
+                <w:i/>
+              </w:rPr>
+              <w:t>)</w:t>
             </w:r>
           </w:p>
         </w:tc>
@@ -11327,6 +11884,7 @@
                 <w:szCs w:val="20"/>
               </w:rPr>
             </w:pPr>
+            <w:proofErr w:type="spellStart"/>
             <w:r>
               <w:rPr>
                 <w:b/>
@@ -11335,6 +11893,7 @@
               </w:rPr>
               <w:t>Uppfyllnad</w:t>
             </w:r>
+            <w:proofErr w:type="spellEnd"/>
           </w:p>
         </w:tc>
       </w:tr>
@@ -11404,7 +11963,15 @@
           </w:tcPr>
           <w:p>
             <w:r>
-              <w:t>Via den regionala tjänsteplattformen (SLL RTjP)</w:t>
+              <w:t xml:space="preserve">Via den regionala tjänsteplattformen (SLL </w:t>
+            </w:r>
+            <w:proofErr w:type="spellStart"/>
+            <w:r>
+              <w:t>RTjP</w:t>
+            </w:r>
+            <w:proofErr w:type="spellEnd"/>
+            <w:r>
+              <w:t>)</w:t>
             </w:r>
           </w:p>
         </w:tc>
@@ -11436,7 +12003,15 @@
           </w:tcPr>
           <w:p>
             <w:r>
-              <w:t>Uppfylls ej.</w:t>
+              <w:t xml:space="preserve">Uppfylls </w:t>
+            </w:r>
+            <w:proofErr w:type="gramStart"/>
+            <w:r>
+              <w:t>ej</w:t>
+            </w:r>
+            <w:proofErr w:type="gramEnd"/>
+            <w:r>
+              <w:t>.</w:t>
             </w:r>
           </w:p>
           <w:p>
@@ -11473,7 +12048,15 @@
           </w:tcPr>
           <w:p>
             <w:r>
-              <w:t>Uppfylls ej.</w:t>
+              <w:t xml:space="preserve">Uppfylls </w:t>
+            </w:r>
+            <w:proofErr w:type="gramStart"/>
+            <w:r>
+              <w:t>ej</w:t>
+            </w:r>
+            <w:proofErr w:type="gramEnd"/>
+            <w:r>
+              <w:t>.</w:t>
             </w:r>
           </w:p>
           <w:p>
@@ -11499,7 +12082,21 @@
               <w:rPr>
                 <w:i/>
               </w:rPr>
-              <w:t>För en process inom vård och omsorg kan flera tjänstekontrakt ingå. Därför är det viktigt att alla tjänstekontrakt baseras på en gemensam referensmodell för informationsstruktur.</w:t>
+              <w:t xml:space="preserve">För en process inom vård och omsorg kan flera tjänstekontrakt ingå. Därför är det viktigt att alla tjänstekontrakt baseras på en gemensam </w:t>
+            </w:r>
+            <w:proofErr w:type="spellStart"/>
+            <w:r>
+              <w:rPr>
+                <w:i/>
+              </w:rPr>
+              <w:t>referensmodell</w:t>
+            </w:r>
+            <w:proofErr w:type="spellEnd"/>
+            <w:r>
+              <w:rPr>
+                <w:i/>
+              </w:rPr>
+              <w:t xml:space="preserve"> för informationsstruktur.</w:t>
             </w:r>
           </w:p>
         </w:tc>
@@ -11586,7 +12183,21 @@
               <w:rPr>
                 <w:i/>
               </w:rPr>
-              <w:t>Observera att semantisk bryggning av information till vårdens referensmodell förutsätter en nationell förvaltning av bryggningstjänster.</w:t>
+              <w:t xml:space="preserve">Observera att semantisk bryggning av information till vårdens </w:t>
+            </w:r>
+            <w:proofErr w:type="spellStart"/>
+            <w:r>
+              <w:rPr>
+                <w:i/>
+              </w:rPr>
+              <w:t>referensmodell</w:t>
+            </w:r>
+            <w:proofErr w:type="spellEnd"/>
+            <w:r>
+              <w:rPr>
+                <w:i/>
+              </w:rPr>
+              <w:t xml:space="preserve"> förutsätter en nationell förvaltning av bryggningstjänster.</w:t>
             </w:r>
           </w:p>
           <w:p>
@@ -11609,8 +12220,13 @@
             <w:shd w:val="clear" w:color="auto" w:fill="auto"/>
           </w:tcPr>
           <w:p>
-            <w:r>
-              <w:t>Ej tillämplig</w:t>
+            <w:proofErr w:type="gramStart"/>
+            <w:r>
+              <w:t>Ej</w:t>
+            </w:r>
+            <w:proofErr w:type="gramEnd"/>
+            <w:r>
+              <w:t xml:space="preserve"> tillämplig</w:t>
             </w:r>
             <w:r>
               <w:t>t</w:t>
@@ -11666,9 +12282,14 @@
             <w:shd w:val="clear" w:color="auto" w:fill="auto"/>
           </w:tcPr>
           <w:p>
+            <w:proofErr w:type="spellStart"/>
             <w:r>
               <w:lastRenderedPageBreak/>
-              <w:t xml:space="preserve">Kodservern </w:t>
+              <w:t>Kodservern</w:t>
+            </w:r>
+            <w:proofErr w:type="spellEnd"/>
+            <w:r>
+              <w:t xml:space="preserve"> </w:t>
             </w:r>
             <w:r>
               <w:t xml:space="preserve">innehåller enbart SLL information som </w:t>
@@ -11807,6 +12428,7 @@
                 <w:szCs w:val="20"/>
               </w:rPr>
             </w:pPr>
+            <w:proofErr w:type="spellStart"/>
             <w:r>
               <w:rPr>
                 <w:b/>
@@ -11815,6 +12437,7 @@
               </w:rPr>
               <w:t>Uppfyllnad</w:t>
             </w:r>
+            <w:proofErr w:type="spellEnd"/>
           </w:p>
         </w:tc>
       </w:tr>
@@ -11888,7 +12511,21 @@
               <w:rPr>
                 <w:i/>
               </w:rPr>
-              <w:t xml:space="preserve">Det innebär full insyn och åtkomst för utvecklare till källkod, versionshantering, ärendehantering, stödforum och andra element i en projektinfrastruktur under projektets och förvaltningens hela livscykel.   </w:t>
+              <w:t xml:space="preserve">Det innebär full insyn och åtkomst för utvecklare till källkod, versionshantering, ärendehantering, </w:t>
+            </w:r>
+            <w:proofErr w:type="spellStart"/>
+            <w:r>
+              <w:rPr>
+                <w:i/>
+              </w:rPr>
+              <w:t>stödforum</w:t>
+            </w:r>
+            <w:proofErr w:type="spellEnd"/>
+            <w:r>
+              <w:rPr>
+                <w:i/>
+              </w:rPr>
+              <w:t xml:space="preserve"> och andra element i en projektinfrastruktur under projektets och förvaltningens hela livscykel.   </w:t>
             </w:r>
           </w:p>
           <w:p>
@@ -11931,7 +12568,21 @@
               <w:rPr>
                 <w:i/>
               </w:rPr>
-              <w:t>Gemensam referensmodell för e-tjänsters interna uppbyggnad stimulerar och förenklar återanvändning och överföring av förvaltningsansvar mellan organisationer.</w:t>
+              <w:t xml:space="preserve">Gemensam </w:t>
+            </w:r>
+            <w:proofErr w:type="spellStart"/>
+            <w:r>
+              <w:rPr>
+                <w:i/>
+              </w:rPr>
+              <w:t>referensmodell</w:t>
+            </w:r>
+            <w:proofErr w:type="spellEnd"/>
+            <w:r>
+              <w:rPr>
+                <w:i/>
+              </w:rPr>
+              <w:t xml:space="preserve"> för e-tjänsters interna uppbyggnad stimulerar och förenklar återanvändning och överföring av förvaltningsansvar mellan organisationer.</w:t>
             </w:r>
           </w:p>
         </w:tc>
@@ -11955,8 +12606,21 @@
               <w:t>”</w:t>
             </w:r>
             <w:r>
-              <w:t>GNU Lesser General Public License</w:t>
-            </w:r>
+              <w:t xml:space="preserve">GNU </w:t>
+            </w:r>
+            <w:proofErr w:type="spellStart"/>
+            <w:r>
+              <w:t>Lesser</w:t>
+            </w:r>
+            <w:proofErr w:type="spellEnd"/>
+            <w:r>
+              <w:t xml:space="preserve"> General Public </w:t>
+            </w:r>
+            <w:proofErr w:type="spellStart"/>
+            <w:r>
+              <w:t>License</w:t>
+            </w:r>
+            <w:proofErr w:type="spellEnd"/>
             <w:r>
               <w:t>” licensen.</w:t>
             </w:r>
@@ -11964,7 +12628,15 @@
           <w:p/>
           <w:p>
             <w:r>
-              <w:t>Projektplatserna ligger på Google Code och modellen för projektet är ”C” i enlighet med RIV anvisning för öppen källkod.</w:t>
+              <w:t xml:space="preserve">Projektplatserna ligger på Google </w:t>
+            </w:r>
+            <w:proofErr w:type="spellStart"/>
+            <w:r>
+              <w:t>Code</w:t>
+            </w:r>
+            <w:proofErr w:type="spellEnd"/>
+            <w:r>
+              <w:t xml:space="preserve"> och modellen för projektet är ”C” i enlighet med RIV anvisning för öppen källkod.</w:t>
             </w:r>
           </w:p>
           <w:p/>
@@ -11982,7 +12654,15 @@
               <w:t>paketeras</w:t>
             </w:r>
             <w:r>
-              <w:t xml:space="preserve"> som WAR och M</w:t>
+              <w:t xml:space="preserve"> som </w:t>
+            </w:r>
+            <w:proofErr w:type="spellStart"/>
+            <w:r>
+              <w:t>WAR</w:t>
+            </w:r>
+            <w:proofErr w:type="spellEnd"/>
+            <w:r>
+              <w:t xml:space="preserve"> och M</w:t>
             </w:r>
             <w:r>
               <w:t>ule applikationer.</w:t>
@@ -12007,7 +12687,63 @@
                 <w:i/>
               </w:rPr>
               <w:lastRenderedPageBreak/>
-              <w:t>Minsta möjliga – men tillräcklig – mängd standarder och stödjande gemensamma grundbultar för nationella e-tjänstekanaler säkerställer att även utvecklingsenheter i mindre organisationer kan bidra med e-tjänster för en integrerad användarupplevelse och att en gemensam back-office för anslutning av huvudmän till e-tjänster finns etablerad. I den mån etablerade standarder med bred tillämpning i kommersiella e-tjänster finns (t.ex. för single-sign-on), bör de användas i syfte att möjliggöra upphandling av hyllprodukter.</w:t>
+              <w:t>Minsta möjliga – men tillräcklig – mängd standarder och stödjande gemensamma grundbultar för nationella e-tjänstekanaler säkerställer att även utvecklingsenheter i mindre organisationer kan bidra med e-tjänster för en integrerad användarupplevelse och att en gemensam back-</w:t>
+            </w:r>
+            <w:proofErr w:type="spellStart"/>
+            <w:r>
+              <w:rPr>
+                <w:i/>
+              </w:rPr>
+              <w:t>office</w:t>
+            </w:r>
+            <w:proofErr w:type="spellEnd"/>
+            <w:r>
+              <w:rPr>
+                <w:i/>
+              </w:rPr>
+              <w:t xml:space="preserve"> för anslutning av huvudmän till e-tjänster finns etablerad. I den mån etablerade standarder med bred tillämpning i kommersiella e-tjänster finns (t.ex. för </w:t>
+            </w:r>
+            <w:proofErr w:type="spellStart"/>
+            <w:r>
+              <w:rPr>
+                <w:i/>
+              </w:rPr>
+              <w:t>single</w:t>
+            </w:r>
+            <w:proofErr w:type="spellEnd"/>
+            <w:r>
+              <w:rPr>
+                <w:i/>
+              </w:rPr>
+              <w:t>-</w:t>
+            </w:r>
+            <w:proofErr w:type="spellStart"/>
+            <w:r>
+              <w:rPr>
+                <w:i/>
+              </w:rPr>
+              <w:t>sign</w:t>
+            </w:r>
+            <w:proofErr w:type="spellEnd"/>
+            <w:r>
+              <w:rPr>
+                <w:i/>
+              </w:rPr>
+              <w:t xml:space="preserve">-on), bör de användas i syfte att möjliggöra upphandling av </w:t>
+            </w:r>
+            <w:proofErr w:type="spellStart"/>
+            <w:r>
+              <w:rPr>
+                <w:i/>
+              </w:rPr>
+              <w:t>hyllprodukter</w:t>
+            </w:r>
+            <w:proofErr w:type="spellEnd"/>
+            <w:r>
+              <w:rPr>
+                <w:i/>
+              </w:rPr>
+              <w:t>.</w:t>
             </w:r>
           </w:p>
         </w:tc>
@@ -12021,10 +12757,26 @@
               <w:t xml:space="preserve">RIV-TA dominerar, men även </w:t>
             </w:r>
             <w:r>
-              <w:t xml:space="preserve">de-factor standards som </w:t>
-            </w:r>
-            <w:r>
-              <w:t>Java JDBC för kommunikation med databas</w:t>
+              <w:t>de-</w:t>
+            </w:r>
+            <w:proofErr w:type="spellStart"/>
+            <w:r>
+              <w:t>factor</w:t>
+            </w:r>
+            <w:proofErr w:type="spellEnd"/>
+            <w:r>
+              <w:t xml:space="preserve"> standards som </w:t>
+            </w:r>
+            <w:r>
+              <w:t xml:space="preserve">Java </w:t>
+            </w:r>
+            <w:proofErr w:type="spellStart"/>
+            <w:r>
+              <w:t>JDBC</w:t>
+            </w:r>
+            <w:proofErr w:type="spellEnd"/>
+            <w:r>
+              <w:t xml:space="preserve"> för kommunikation med databas</w:t>
             </w:r>
             <w:r>
               <w:t xml:space="preserve"> </w:t>
@@ -12033,8 +12785,13 @@
               <w:t>och</w:t>
             </w:r>
             <w:r>
-              <w:t xml:space="preserve"> FTP för kommunikation med kodserver</w:t>
-            </w:r>
+              <w:t xml:space="preserve"> FTP för kommunikation med </w:t>
+            </w:r>
+            <w:proofErr w:type="spellStart"/>
+            <w:r>
+              <w:t>kodserver</w:t>
+            </w:r>
+            <w:proofErr w:type="spellEnd"/>
             <w:r>
               <w:t>.</w:t>
             </w:r>
@@ -12057,7 +12814,35 @@
               <w:rPr>
                 <w:i/>
               </w:rPr>
-              <w:t>Utveckling sker mot globalt dominerande portabilitetsstandarder i de fall mellanvara (applikationsservrar) tillämpas. Det är möjliggöraren för nyttjande av free-ware och lågkostnadsverktyg i organisationer som inte orkar bära tunga licenskostnader för komplexa utvecklingsverktyg och driftsplattformar.</w:t>
+              <w:t xml:space="preserve">Utveckling sker mot globalt dominerande portabilitetsstandarder i de fall mellanvara (applikationsservrar) tillämpas. Det är möjliggöraren för </w:t>
+            </w:r>
+            <w:proofErr w:type="gramStart"/>
+            <w:r>
+              <w:rPr>
+                <w:i/>
+              </w:rPr>
+              <w:t>nyttjande</w:t>
+            </w:r>
+            <w:proofErr w:type="gramEnd"/>
+            <w:r>
+              <w:rPr>
+                <w:i/>
+              </w:rPr>
+              <w:t xml:space="preserve"> av </w:t>
+            </w:r>
+            <w:proofErr w:type="spellStart"/>
+            <w:r>
+              <w:rPr>
+                <w:i/>
+              </w:rPr>
+              <w:t>free-ware</w:t>
+            </w:r>
+            <w:proofErr w:type="spellEnd"/>
+            <w:r>
+              <w:rPr>
+                <w:i/>
+              </w:rPr>
+              <w:t xml:space="preserve"> och lågkostnadsverktyg i organisationer som inte orkar bära tunga licenskostnader för komplexa utvecklingsverktyg och driftsplattformar.</w:t>
             </w:r>
           </w:p>
         </w:tc>
@@ -12095,7 +12880,21 @@
               <w:rPr>
                 <w:i/>
               </w:rPr>
-              <w:t>Nationell (eller regional – beroende på sammanhang vård/omsorg) förvaltning är etablerad (t.ex. s.k. Portal Governance), med effektiva processer för att införliva lokalt utvecklade e-tjänster i nationella e-tjänstekanaler. Systematisk och effektiv allokering av resurser för drift är en viktig grundförutsättning.</w:t>
+              <w:t xml:space="preserve">Nationell (eller regional – beroende på sammanhang vård/omsorg) förvaltning är etablerad (t.ex. s.k. Portal </w:t>
+            </w:r>
+            <w:proofErr w:type="spellStart"/>
+            <w:r>
+              <w:rPr>
+                <w:i/>
+              </w:rPr>
+              <w:t>Governance</w:t>
+            </w:r>
+            <w:proofErr w:type="spellEnd"/>
+            <w:r>
+              <w:rPr>
+                <w:i/>
+              </w:rPr>
+              <w:t>), med effektiva processer för att införliva lokalt utvecklade e-tjänster i nationella e-tjänstekanaler. Systematisk och effektiv allokering av resurser för drift är en viktig grundförutsättning.</w:t>
             </w:r>
           </w:p>
         </w:tc>
@@ -12115,7 +12914,15 @@
               <w:t xml:space="preserve">driftsättas och köras </w:t>
             </w:r>
             <w:r>
-              <w:t>av SLL-IT och förvaltas av HSF ekonomiavdelning.</w:t>
+              <w:t xml:space="preserve">av SLL-IT och förvaltas av </w:t>
+            </w:r>
+            <w:proofErr w:type="spellStart"/>
+            <w:r>
+              <w:t>HSF</w:t>
+            </w:r>
+            <w:proofErr w:type="spellEnd"/>
+            <w:r>
+              <w:t xml:space="preserve"> ekonomiavdelning.</w:t>
             </w:r>
           </w:p>
         </w:tc>
@@ -12136,7 +12943,21 @@
               <w:rPr>
                 <w:i/>
               </w:rPr>
-              <w:t xml:space="preserve">Genom lokal governance och tillämpning av det nationella regelverket får lokala projekt den stöttning som behövs för att från början bygga in förutsättningar för </w:t>
+              <w:t xml:space="preserve">Genom lokal </w:t>
+            </w:r>
+            <w:proofErr w:type="spellStart"/>
+            <w:r>
+              <w:rPr>
+                <w:i/>
+              </w:rPr>
+              <w:t>governance</w:t>
+            </w:r>
+            <w:proofErr w:type="spellEnd"/>
+            <w:r>
+              <w:rPr>
+                <w:i/>
+              </w:rPr>
+              <w:t xml:space="preserve"> och tillämpning av det nationella regelverket får lokala projekt den stöttning som behövs för att från början bygga in förutsättningar för </w:t>
             </w:r>
             <w:r>
               <w:rPr>
@@ -12253,6 +13074,7 @@
                 <w:szCs w:val="20"/>
               </w:rPr>
             </w:pPr>
+            <w:proofErr w:type="spellStart"/>
             <w:r>
               <w:rPr>
                 <w:b/>
@@ -12261,6 +13083,7 @@
               </w:rPr>
               <w:t>Uppfyllnad</w:t>
             </w:r>
+            <w:proofErr w:type="spellEnd"/>
           </w:p>
         </w:tc>
       </w:tr>
@@ -12363,7 +13186,15 @@
           </w:tcPr>
           <w:p>
             <w:r>
-              <w:t>Den regionala tjänsteplattformen (SLL RTjP) förmedlar all kommunikation mellan parter</w:t>
+              <w:t xml:space="preserve">Den regionala tjänsteplattformen (SLL </w:t>
+            </w:r>
+            <w:proofErr w:type="spellStart"/>
+            <w:r>
+              <w:t>RTjP</w:t>
+            </w:r>
+            <w:proofErr w:type="spellEnd"/>
+            <w:r>
+              <w:t>) förmedlar all kommunikation mellan parter</w:t>
             </w:r>
             <w:r>
               <w:t>.</w:t>
@@ -12423,7 +13254,35 @@
               <w:rPr>
                 <w:i/>
               </w:rPr>
-              <w:t>att vid samverkan acceptera följande metoder för stark autentisering; eID, PKI med lagring av nyckelpar på SmartCard eller motsvarande och metoder baserade på engångslösenord, antingen genererade i en fysisk enhet eller säkert distribuerad till fysisk enhet</w:t>
+              <w:t xml:space="preserve">att vid samverkan acceptera följande metoder för stark autentisering; eID, PKI med lagring av </w:t>
+            </w:r>
+            <w:proofErr w:type="spellStart"/>
+            <w:r>
+              <w:rPr>
+                <w:i/>
+              </w:rPr>
+              <w:t>nyckelpar</w:t>
+            </w:r>
+            <w:proofErr w:type="spellEnd"/>
+            <w:r>
+              <w:rPr>
+                <w:i/>
+              </w:rPr>
+              <w:t xml:space="preserve"> på </w:t>
+            </w:r>
+            <w:proofErr w:type="spellStart"/>
+            <w:r>
+              <w:rPr>
+                <w:i/>
+              </w:rPr>
+              <w:t>SmartCard</w:t>
+            </w:r>
+            <w:proofErr w:type="spellEnd"/>
+            <w:r>
+              <w:rPr>
+                <w:i/>
+              </w:rPr>
+              <w:t xml:space="preserve"> eller motsvarande och metoder baserade på engångslösenord, antingen genererade i en fysisk enhet eller säkert distribuerad till fysisk enhet</w:t>
             </w:r>
           </w:p>
           <w:p>
@@ -12441,7 +13300,21 @@
               <w:rPr>
                 <w:i/>
               </w:rPr>
-              <w:t>att tillämpa en gemensam certifikat- och utfärdarpolicy, likvärdig med SITHS, som ett minimikrav för egen eller annans PKI</w:t>
+              <w:t xml:space="preserve">att tillämpa en gemensam certifikat- och utfärdarpolicy, likvärdig med </w:t>
+            </w:r>
+            <w:proofErr w:type="spellStart"/>
+            <w:r>
+              <w:rPr>
+                <w:i/>
+              </w:rPr>
+              <w:t>SITHS</w:t>
+            </w:r>
+            <w:proofErr w:type="spellEnd"/>
+            <w:r>
+              <w:rPr>
+                <w:i/>
+              </w:rPr>
+              <w:t>, som ett minimikrav för egen eller annans PKI</w:t>
             </w:r>
           </w:p>
           <w:p>
@@ -12484,7 +13357,21 @@
                 <w:i/>
               </w:rPr>
               <w:lastRenderedPageBreak/>
-              <w:t>eller senare version, vid identitetsfederering samt tydliggöra att det i förekommande fall är det enda sättet att logga in och säkerställa det inte finns någon bakväg in</w:t>
+              <w:t xml:space="preserve">eller senare version, vid </w:t>
+            </w:r>
+            <w:proofErr w:type="spellStart"/>
+            <w:r>
+              <w:rPr>
+                <w:i/>
+              </w:rPr>
+              <w:t>identitetsfederering</w:t>
+            </w:r>
+            <w:proofErr w:type="spellEnd"/>
+            <w:r>
+              <w:rPr>
+                <w:i/>
+              </w:rPr>
+              <w:t xml:space="preserve"> samt tydliggöra att det i förekommande fall är det enda sättet att logga in och säkerställa det inte finns någon bakväg in</w:t>
             </w:r>
           </w:p>
           <w:p>
@@ -12520,7 +13407,21 @@
               <w:rPr>
                 <w:i/>
               </w:rPr>
-              <w:t>att tillämpa en gemensam katalogpolicy, med utgångspunkt från HSA policy, som ett minimikrav för egna kataloger</w:t>
+              <w:t xml:space="preserve">att tillämpa en gemensam katalogpolicy, med utgångspunkt från </w:t>
+            </w:r>
+            <w:proofErr w:type="spellStart"/>
+            <w:r>
+              <w:rPr>
+                <w:i/>
+              </w:rPr>
+              <w:t>HSA</w:t>
+            </w:r>
+            <w:proofErr w:type="spellEnd"/>
+            <w:r>
+              <w:rPr>
+                <w:i/>
+              </w:rPr>
+              <w:t xml:space="preserve"> policy, som ett minimikrav för egna kataloger</w:t>
             </w:r>
           </w:p>
           <w:p>
@@ -12550,7 +13451,21 @@
               <w:rPr>
                 <w:i/>
               </w:rPr>
-              <w:t>äva mot att all gränsöverskridande kommunikation skall vara möjlig både över Sjunet och Internet. Det är den egna organisationen som beslutar vilken tillgänglighet som är tillräcklig för anslutningen</w:t>
+              <w:t xml:space="preserve">äva mot att all gränsöverskridande kommunikation skall vara möjlig både över </w:t>
+            </w:r>
+            <w:proofErr w:type="spellStart"/>
+            <w:r>
+              <w:rPr>
+                <w:i/>
+              </w:rPr>
+              <w:t>Sjunet</w:t>
+            </w:r>
+            <w:proofErr w:type="spellEnd"/>
+            <w:r>
+              <w:rPr>
+                <w:i/>
+              </w:rPr>
+              <w:t xml:space="preserve"> och Internet. Det är den egna organisationen som beslutar vilken tillgänglighet som är tillräcklig för anslutningen</w:t>
             </w:r>
           </w:p>
           <w:p>
@@ -12586,7 +13501,21 @@
               <w:rPr>
                 <w:i/>
               </w:rPr>
-              <w:t>Att utgå från att kommunikation över Internet och Sjunet har ett likvärdigt skyddsbehov</w:t>
+              <w:t xml:space="preserve">Att utgå från att kommunikation över Internet och </w:t>
+            </w:r>
+            <w:proofErr w:type="spellStart"/>
+            <w:r>
+              <w:rPr>
+                <w:i/>
+              </w:rPr>
+              <w:t>Sjunet</w:t>
+            </w:r>
+            <w:proofErr w:type="spellEnd"/>
+            <w:r>
+              <w:rPr>
+                <w:i/>
+              </w:rPr>
+              <w:t xml:space="preserve"> har ett likvärdigt skyddsbehov</w:t>
             </w:r>
           </w:p>
         </w:tc>
@@ -12598,7 +13527,15 @@
           <w:p>
             <w:r>
               <w:lastRenderedPageBreak/>
-              <w:t xml:space="preserve">Den regionala tjänsteplattformen (SLL RTjP) förmedlar all </w:t>
+              <w:t xml:space="preserve">Den regionala tjänsteplattformen (SLL </w:t>
+            </w:r>
+            <w:proofErr w:type="spellStart"/>
+            <w:r>
+              <w:t>RTjP</w:t>
+            </w:r>
+            <w:proofErr w:type="spellEnd"/>
+            <w:r>
+              <w:t xml:space="preserve">) förmedlar all </w:t>
             </w:r>
             <w:r>
               <w:t xml:space="preserve">RIV-TA baserad </w:t>
@@ -12735,23 +13672,64 @@
           <w:rStyle w:val="Starkbetoning1"/>
           <w:lang w:val="sv-SE"/>
         </w:rPr>
-        <w:t xml:space="preserve">Här beskrivs systemet ur ett funktionellt perspektiv i form av en användningsfallsmodell i syfte att lyfta fram de funktionella krav som är drivande för arkitekturen. OBS det skall endast finnas med användningsfall som är drivande för de tekniska lösningarna. </w:t>
-      </w:r>
-    </w:p>
-    <w:p>
-      <w:pPr>
-        <w:pStyle w:val="Brdtext"/>
+        <w:t xml:space="preserve">Här beskrivs systemet ur ett funktionellt perspektiv i form av en </w:t>
+      </w:r>
+      <w:proofErr w:type="spellStart"/>
+      <w:r>
         <w:rPr>
           <w:rStyle w:val="Starkbetoning1"/>
           <w:lang w:val="sv-SE"/>
         </w:rPr>
-      </w:pPr>
+        <w:t>användningsfallsmodell</w:t>
+      </w:r>
+      <w:proofErr w:type="spellEnd"/>
       <w:r>
         <w:rPr>
           <w:rStyle w:val="Starkbetoning1"/>
           <w:lang w:val="sv-SE"/>
         </w:rPr>
-        <w:t>Ej alla fall som tas fram för att beskriva/kravställa det funktionella innehållet av systemet.</w:t>
+        <w:t xml:space="preserve"> i syfte att lyfta fram de funktionella krav som är drivande för arkitekturen. OBS det skall endast finnas med användningsfall som är drivande för de tekniska lösningarna. </w:t>
+      </w:r>
+    </w:p>
+    <w:p>
+      <w:pPr>
+        <w:pStyle w:val="Brdtext"/>
+        <w:rPr>
+          <w:rStyle w:val="Starkbetoning1"/>
+          <w:lang w:val="sv-SE"/>
+        </w:rPr>
+      </w:pPr>
+      <w:proofErr w:type="gramStart"/>
+      <w:r>
+        <w:rPr>
+          <w:rStyle w:val="Starkbetoning1"/>
+          <w:lang w:val="sv-SE"/>
+        </w:rPr>
+        <w:t>Ej</w:t>
+      </w:r>
+      <w:proofErr w:type="gramEnd"/>
+      <w:r>
+        <w:rPr>
+          <w:rStyle w:val="Starkbetoning1"/>
+          <w:lang w:val="sv-SE"/>
+        </w:rPr>
+        <w:t xml:space="preserve"> alla fall som tas fram för att beskriva/</w:t>
+      </w:r>
+      <w:proofErr w:type="spellStart"/>
+      <w:r>
+        <w:rPr>
+          <w:rStyle w:val="Starkbetoning1"/>
+          <w:lang w:val="sv-SE"/>
+        </w:rPr>
+        <w:t>kravställa</w:t>
+      </w:r>
+      <w:proofErr w:type="spellEnd"/>
+      <w:r>
+        <w:rPr>
+          <w:rStyle w:val="Starkbetoning1"/>
+          <w:lang w:val="sv-SE"/>
+        </w:rPr>
+        <w:t xml:space="preserve"> det funktionella innehållet av systemet.</w:t>
       </w:r>
     </w:p>
     <w:p>
@@ -13075,8 +14053,13 @@
           <w:numId w:val="13"/>
         </w:numPr>
       </w:pPr>
-      <w:r>
-        <w:t xml:space="preserve">HSF </w:t>
+      <w:proofErr w:type="spellStart"/>
+      <w:r>
+        <w:t>HSF</w:t>
+      </w:r>
+      <w:proofErr w:type="spellEnd"/>
+      <w:r>
+        <w:t xml:space="preserve"> </w:t>
       </w:r>
       <w:r>
         <w:t>ekonomi</w:t>
@@ -13152,8 +14135,13 @@
       <w:pPr>
         <w:pStyle w:val="Rubrik3"/>
       </w:pPr>
-      <w:r>
-        <w:t xml:space="preserve">HSF </w:t>
+      <w:proofErr w:type="spellStart"/>
+      <w:r>
+        <w:t>HSF</w:t>
+      </w:r>
+      <w:proofErr w:type="spellEnd"/>
+      <w:r>
+        <w:t xml:space="preserve"> </w:t>
       </w:r>
       <w:r>
         <w:t>ekonomi</w:t>
@@ -13227,16 +14215,23 @@
         <w:br w:type="page"/>
       </w:r>
       <w:bookmarkStart w:id="90" w:name="_Toc181237300"/>
+      <w:proofErr w:type="gramStart"/>
       <w:r>
         <w:lastRenderedPageBreak/>
-        <w:t xml:space="preserve">AF1  - </w:t>
-      </w:r>
+        <w:t>AF1  -</w:t>
+      </w:r>
+      <w:proofErr w:type="gramEnd"/>
+      <w:r>
+        <w:t xml:space="preserve"> </w:t>
+      </w:r>
+      <w:proofErr w:type="spellStart"/>
       <w:r>
         <w:rPr>
           <w:highlight w:val="yellow"/>
         </w:rPr>
         <w:t>Användningsfallsnamn</w:t>
       </w:r>
+      <w:proofErr w:type="spellEnd"/>
     </w:p>
     <w:p>
       <w:pPr>
@@ -13551,7 +14546,23 @@
           <w:rStyle w:val="Starkbetoning1"/>
           <w:lang w:val="sv-SE"/>
         </w:rPr>
-        <w:t>. Det gäller tillgänglighet, skalbarhet, svarstider, servicefönster m.m. Den första rubriken är en koppling direkt till de krav som verksamheten har ställt på aktuellt IT-Stöd. För varje krav anges hur det</w:t>
+        <w:t xml:space="preserve">. Det gäller tillgänglighet, skalbarhet, svarstider, servicefönster m.m. Den första rubriken är en koppling direkt till de krav som verksamheten har ställt på aktuellt </w:t>
+      </w:r>
+      <w:proofErr w:type="spellStart"/>
+      <w:r>
+        <w:rPr>
+          <w:rStyle w:val="Starkbetoning1"/>
+          <w:lang w:val="sv-SE"/>
+        </w:rPr>
+        <w:t>IT-Stöd</w:t>
+      </w:r>
+      <w:proofErr w:type="spellEnd"/>
+      <w:r>
+        <w:rPr>
+          <w:rStyle w:val="Starkbetoning1"/>
+          <w:lang w:val="sv-SE"/>
+        </w:rPr>
+        <w:t>. För varje krav anges hur det</w:t>
       </w:r>
       <w:r>
         <w:rPr>
@@ -14037,7 +15048,15 @@
       <w:bookmarkStart w:id="113" w:name="_Toc181237311"/>
       <w:bookmarkStart w:id="114" w:name="_Toc238640260"/>
       <w:r>
-        <w:t>Beskrivning av arkitekturellt signifikanta delar av lösningen</w:t>
+        <w:t xml:space="preserve">Beskrivning av </w:t>
+      </w:r>
+      <w:proofErr w:type="spellStart"/>
+      <w:r>
+        <w:t>arkitekturellt</w:t>
+      </w:r>
+      <w:proofErr w:type="spellEnd"/>
+      <w:r>
+        <w:t xml:space="preserve"> signifikanta delar av lösningen</w:t>
       </w:r>
       <w:bookmarkEnd w:id="112"/>
       <w:bookmarkEnd w:id="113"/>
@@ -14105,8 +15124,16 @@
         <w:rPr>
           <w:highlight w:val="yellow"/>
         </w:rPr>
-        <w:t>Integration med HSA</w:t>
-      </w:r>
+        <w:t xml:space="preserve">Integration med </w:t>
+      </w:r>
+      <w:proofErr w:type="spellStart"/>
+      <w:r>
+        <w:rPr>
+          <w:highlight w:val="yellow"/>
+        </w:rPr>
+        <w:t>HSA</w:t>
+      </w:r>
+      <w:proofErr w:type="spellEnd"/>
       <w:r>
         <w:rPr>
           <w:rStyle w:val="Starkbetoning1"/>
@@ -14223,6 +15250,7 @@
         </w:rPr>
       </w:pPr>
       <w:bookmarkStart w:id="122" w:name="_Toc238640265"/>
+      <w:proofErr w:type="spellStart"/>
       <w:r>
         <w:rPr>
           <w:lang w:eastAsia="sv-SE"/>
@@ -14230,6 +15258,7 @@
         <w:t>Felhantering</w:t>
       </w:r>
       <w:bookmarkEnd w:id="122"/>
+      <w:proofErr w:type="spellEnd"/>
     </w:p>
     <w:p>
       <w:pPr>
@@ -14239,25 +15268,34 @@
           <w:lang w:val="sv-SE"/>
         </w:rPr>
       </w:pPr>
+      <w:proofErr w:type="spellStart"/>
       <w:r>
         <w:rPr>
           <w:rStyle w:val="Starkbetoning1"/>
           <w:lang w:val="sv-SE"/>
         </w:rPr>
-        <w:t xml:space="preserve">Felhantering är extremt viktig att fullständigt beskriva hur den hanteras och hur konsumenter/användare skall tolka de </w:t>
-      </w:r>
+        <w:t>Felhantering</w:t>
+      </w:r>
+      <w:proofErr w:type="spellEnd"/>
       <w:r>
         <w:rPr>
           <w:rStyle w:val="Starkbetoning1"/>
           <w:lang w:val="sv-SE"/>
         </w:rPr>
-        <w:t>mottagna felmeddelandena</w:t>
+        <w:t xml:space="preserve"> är extremt viktig att fullständigt beskriva hur den hanteras och hur konsumenter/användare skall tolka de </w:t>
       </w:r>
       <w:r>
         <w:rPr>
           <w:rStyle w:val="Starkbetoning1"/>
           <w:lang w:val="sv-SE"/>
         </w:rPr>
+        <w:t>mottagna felmeddelandena</w:t>
+      </w:r>
+      <w:r>
+        <w:rPr>
+          <w:rStyle w:val="Starkbetoning1"/>
+          <w:lang w:val="sv-SE"/>
+        </w:rPr>
         <w:t xml:space="preserve">. </w:t>
       </w:r>
     </w:p>
@@ -14290,7 +15328,23 @@
           <w:rStyle w:val="Starkbetoning1"/>
           <w:lang w:val="sv-SE"/>
         </w:rPr>
-        <w:t xml:space="preserve">Skriv om vilka beroenden, integrationer, användning av gemensamma och andra funktioner/tjänster. Försök hålla kort men ändå få fram helheten i aktuell lösning.. </w:t>
+        <w:t>Skriv om vilka beroenden, integrationer, användning av gemensamma och andra funktioner/tjänster. Försök hålla kort men ändå få fram helheten i aktuell lösning</w:t>
+      </w:r>
+      <w:proofErr w:type="gramStart"/>
+      <w:r>
+        <w:rPr>
+          <w:rStyle w:val="Starkbetoning1"/>
+          <w:lang w:val="sv-SE"/>
+        </w:rPr>
+        <w:t>..</w:t>
+      </w:r>
+      <w:proofErr w:type="gramEnd"/>
+      <w:r>
+        <w:rPr>
+          <w:rStyle w:val="Starkbetoning1"/>
+          <w:lang w:val="sv-SE"/>
+        </w:rPr>
+        <w:t xml:space="preserve"> </w:t>
       </w:r>
     </w:p>
     <w:p>
@@ -14328,7 +15382,97 @@
           <w:iCs/>
           <w:color w:val="31849B" w:themeColor="accent5" w:themeShade="BF"/>
         </w:rPr>
-        <w:t>(hur det är implementerat)</w:t>
+        <w:t>(</w:t>
+      </w:r>
+      <w:proofErr w:type="spellStart"/>
+      <w:proofErr w:type="gramStart"/>
+      <w:r>
+        <w:rPr>
+          <w:b/>
+          <w:bCs/>
+          <w:i/>
+          <w:iCs/>
+          <w:color w:val="31849B" w:themeColor="accent5" w:themeShade="BF"/>
+        </w:rPr>
+        <w:t>hur</w:t>
+      </w:r>
+      <w:proofErr w:type="spellEnd"/>
+      <w:proofErr w:type="gramEnd"/>
+      <w:r>
+        <w:rPr>
+          <w:b/>
+          <w:bCs/>
+          <w:i/>
+          <w:iCs/>
+          <w:color w:val="31849B" w:themeColor="accent5" w:themeShade="BF"/>
+        </w:rPr>
+        <w:t xml:space="preserve"> </w:t>
+      </w:r>
+      <w:proofErr w:type="spellStart"/>
+      <w:r>
+        <w:rPr>
+          <w:b/>
+          <w:bCs/>
+          <w:i/>
+          <w:iCs/>
+          <w:color w:val="31849B" w:themeColor="accent5" w:themeShade="BF"/>
+        </w:rPr>
+        <w:t>det</w:t>
+      </w:r>
+      <w:proofErr w:type="spellEnd"/>
+      <w:r>
+        <w:rPr>
+          <w:b/>
+          <w:bCs/>
+          <w:i/>
+          <w:iCs/>
+          <w:color w:val="31849B" w:themeColor="accent5" w:themeShade="BF"/>
+        </w:rPr>
+        <w:t xml:space="preserve"> </w:t>
+      </w:r>
+      <w:proofErr w:type="spellStart"/>
+      <w:r>
+        <w:rPr>
+          <w:b/>
+          <w:bCs/>
+          <w:i/>
+          <w:iCs/>
+          <w:color w:val="31849B" w:themeColor="accent5" w:themeShade="BF"/>
+        </w:rPr>
+        <w:t>är</w:t>
+      </w:r>
+      <w:proofErr w:type="spellEnd"/>
+      <w:r>
+        <w:rPr>
+          <w:b/>
+          <w:bCs/>
+          <w:i/>
+          <w:iCs/>
+          <w:color w:val="31849B" w:themeColor="accent5" w:themeShade="BF"/>
+        </w:rPr>
+        <w:t xml:space="preserve"> </w:t>
+      </w:r>
+      <w:proofErr w:type="spellStart"/>
+      <w:r>
+        <w:rPr>
+          <w:b/>
+          <w:bCs/>
+          <w:i/>
+          <w:iCs/>
+          <w:color w:val="31849B" w:themeColor="accent5" w:themeShade="BF"/>
+        </w:rPr>
+        <w:t>implementerat</w:t>
+      </w:r>
+      <w:proofErr w:type="spellEnd"/>
+      <w:r>
+        <w:rPr>
+          <w:b/>
+          <w:bCs/>
+          <w:i/>
+          <w:iCs/>
+          <w:color w:val="31849B" w:themeColor="accent5" w:themeShade="BF"/>
+        </w:rPr>
+        <w:t>)</w:t>
       </w:r>
     </w:p>
     <w:p>
@@ -14513,7 +15657,23 @@
           <w:rStyle w:val="Starkbetoning1"/>
           <w:lang w:val="sv-SE"/>
         </w:rPr>
-        <w:t xml:space="preserve">om de är av arkitekturell betydelse redovisas. </w:t>
+        <w:t xml:space="preserve">om de är av </w:t>
+      </w:r>
+      <w:proofErr w:type="spellStart"/>
+      <w:r>
+        <w:rPr>
+          <w:rStyle w:val="Starkbetoning1"/>
+          <w:lang w:val="sv-SE"/>
+        </w:rPr>
+        <w:t>arkitekturell</w:t>
+      </w:r>
+      <w:proofErr w:type="spellEnd"/>
+      <w:r>
+        <w:rPr>
+          <w:rStyle w:val="Starkbetoning1"/>
+          <w:lang w:val="sv-SE"/>
+        </w:rPr>
+        <w:t xml:space="preserve"> betydelse redovisas. </w:t>
       </w:r>
       <w:r>
         <w:rPr>
@@ -14938,6 +16098,7 @@
           <w:lang w:val="sv-SE"/>
         </w:rPr>
       </w:pPr>
+      <w:bookmarkStart w:id="131" w:name="_GoBack"/>
       <w:r>
         <w:rPr>
           <w:b/>
@@ -14954,52 +16115,108 @@
           <w:color w:val="0000FF"/>
           <w:lang w:val="sv-SE"/>
         </w:rPr>
-        <w:t xml:space="preserve"> Upprätta tydligt regelverk för uppdatering av sökinformation via HSA-katalogen. Gör separat riskanalys på hela kedjan från källan inklusive H</w:t>
-      </w:r>
+        <w:t xml:space="preserve"> Upprätta tydligt regelverk för uppdatering av </w:t>
+      </w:r>
+      <w:proofErr w:type="spellStart"/>
       <w:r>
         <w:rPr>
           <w:i/>
           <w:color w:val="0000FF"/>
           <w:lang w:val="sv-SE"/>
         </w:rPr>
-        <w:t>SA-miljöer lokalt och centralt.</w:t>
-      </w:r>
+        <w:t>sökinformation</w:t>
+      </w:r>
+      <w:proofErr w:type="spellEnd"/>
+      <w:r>
+        <w:rPr>
+          <w:i/>
+          <w:color w:val="0000FF"/>
+          <w:lang w:val="sv-SE"/>
+        </w:rPr>
+        <w:t xml:space="preserve"> via </w:t>
+      </w:r>
+      <w:proofErr w:type="spellStart"/>
+      <w:r>
+        <w:rPr>
+          <w:i/>
+          <w:color w:val="0000FF"/>
+          <w:lang w:val="sv-SE"/>
+        </w:rPr>
+        <w:t>HSA</w:t>
+      </w:r>
+      <w:proofErr w:type="spellEnd"/>
+      <w:r>
+        <w:rPr>
+          <w:i/>
+          <w:color w:val="0000FF"/>
+          <w:lang w:val="sv-SE"/>
+        </w:rPr>
+        <w:t xml:space="preserve">-katalogen. Gör separat riskanalys på hela kedjan från källan inklusive </w:t>
+      </w:r>
+      <w:proofErr w:type="spellStart"/>
+      <w:r>
+        <w:rPr>
+          <w:i/>
+          <w:color w:val="0000FF"/>
+          <w:lang w:val="sv-SE"/>
+        </w:rPr>
+        <w:t>H</w:t>
+      </w:r>
+      <w:r>
+        <w:rPr>
+          <w:i/>
+          <w:color w:val="0000FF"/>
+          <w:lang w:val="sv-SE"/>
+        </w:rPr>
+        <w:t>SA</w:t>
+      </w:r>
+      <w:proofErr w:type="spellEnd"/>
+      <w:r>
+        <w:rPr>
+          <w:i/>
+          <w:color w:val="0000FF"/>
+          <w:lang w:val="sv-SE"/>
+        </w:rPr>
+        <w:t>-miljöer lokalt och centralt.</w:t>
+      </w:r>
+      <w:bookmarkEnd w:id="131"/>
     </w:p>
     <w:p>
       <w:pPr>
         <w:pStyle w:val="Rubrik2"/>
       </w:pPr>
-      <w:bookmarkStart w:id="131" w:name="_Ref257698283"/>
-      <w:bookmarkStart w:id="132" w:name="_Toc265471453"/>
-      <w:bookmarkStart w:id="133" w:name="_Toc181237318"/>
-      <w:bookmarkStart w:id="134" w:name="_Toc238640271"/>
+      <w:bookmarkStart w:id="132" w:name="_Ref257698283"/>
+      <w:bookmarkStart w:id="133" w:name="_Toc265471453"/>
+      <w:bookmarkStart w:id="134" w:name="_Toc181237318"/>
+      <w:bookmarkStart w:id="135" w:name="_Toc238640271"/>
       <w:r>
         <w:t>Riskminimer</w:t>
       </w:r>
-      <w:bookmarkEnd w:id="131"/>
+      <w:bookmarkEnd w:id="132"/>
       <w:r>
         <w:t>ing i den tekniska lösningen</w:t>
       </w:r>
-      <w:bookmarkEnd w:id="132"/>
       <w:bookmarkEnd w:id="133"/>
       <w:bookmarkEnd w:id="134"/>
+      <w:bookmarkEnd w:id="135"/>
     </w:p>
     <w:p>
       <w:pPr>
         <w:pStyle w:val="Rubrik3"/>
       </w:pPr>
-      <w:bookmarkStart w:id="135" w:name="_Ref262128414"/>
-      <w:bookmarkStart w:id="136" w:name="_Toc265471454"/>
-      <w:bookmarkStart w:id="137" w:name="_Toc181237319"/>
-      <w:bookmarkStart w:id="138" w:name="_Toc238640272"/>
+      <w:bookmarkStart w:id="136" w:name="_Ref262128414"/>
+      <w:bookmarkStart w:id="137" w:name="_Toc265471454"/>
+      <w:bookmarkStart w:id="138" w:name="_Toc181237319"/>
+      <w:bookmarkStart w:id="139" w:name="_Toc238640272"/>
       <w:r>
         <w:t>Principer för utveckling av säker programkod</w:t>
       </w:r>
-      <w:bookmarkEnd w:id="135"/>
       <w:bookmarkEnd w:id="136"/>
       <w:bookmarkEnd w:id="137"/>
       <w:bookmarkEnd w:id="138"/>
-    </w:p>
+      <w:bookmarkEnd w:id="139"/>
+    </w:p>
+    <w:p/>
     <w:p>
       <w:pPr>
         <w:rPr>
@@ -15060,7 +16277,35 @@
         <w:rPr>
           <w:rStyle w:val="Starkbetoning1"/>
         </w:rPr>
-        <w:t>Abstraktion mot SQL-anrop. Detta tillämpas i lösningen genom användande av komponenterna DataAccess och LinqToSQL (se komponentmodellen)</w:t>
+        <w:t xml:space="preserve">Abstraktion mot SQL-anrop. Detta tillämpas i lösningen genom användande av komponenterna </w:t>
+      </w:r>
+      <w:proofErr w:type="spellStart"/>
+      <w:r>
+        <w:rPr>
+          <w:rStyle w:val="Starkbetoning1"/>
+        </w:rPr>
+        <w:t>DataAccess</w:t>
+      </w:r>
+      <w:proofErr w:type="spellEnd"/>
+      <w:r>
+        <w:rPr>
+          <w:rStyle w:val="Starkbetoning1"/>
+        </w:rPr>
+        <w:t xml:space="preserve"> och </w:t>
+      </w:r>
+      <w:proofErr w:type="spellStart"/>
+      <w:r>
+        <w:rPr>
+          <w:rStyle w:val="Starkbetoning1"/>
+        </w:rPr>
+        <w:t>LinqToSQL</w:t>
+      </w:r>
+      <w:proofErr w:type="spellEnd"/>
+      <w:r>
+        <w:rPr>
+          <w:rStyle w:val="Starkbetoning1"/>
+        </w:rPr>
+        <w:t xml:space="preserve"> (se komponentmodellen)</w:t>
       </w:r>
     </w:p>
     <w:p>
@@ -15080,7 +16325,21 @@
         <w:rPr>
           <w:rStyle w:val="Starkbetoning1"/>
         </w:rPr>
-        <w:t>Kontroll av datakvalitet. Tillämpas genom att detta sker innan lagring i databasen (se import av NPE:s XML-fil)</w:t>
+        <w:t xml:space="preserve">Kontroll av datakvalitet. Tillämpas genom att detta sker innan lagring i databasen (se import av </w:t>
+      </w:r>
+      <w:proofErr w:type="spellStart"/>
+      <w:r>
+        <w:rPr>
+          <w:rStyle w:val="Starkbetoning1"/>
+        </w:rPr>
+        <w:t>NPE:s</w:t>
+      </w:r>
+      <w:proofErr w:type="spellEnd"/>
+      <w:r>
+        <w:rPr>
+          <w:rStyle w:val="Starkbetoning1"/>
+        </w:rPr>
+        <w:t xml:space="preserve"> XML-fil)</w:t>
       </w:r>
     </w:p>
     <w:p>
@@ -15113,27 +16372,27 @@
       <w:pPr>
         <w:pStyle w:val="Rubrik2"/>
       </w:pPr>
-      <w:bookmarkStart w:id="139" w:name="_Toc238640273"/>
-      <w:bookmarkStart w:id="140" w:name="_Toc181237320"/>
+      <w:bookmarkStart w:id="140" w:name="_Toc238640273"/>
+      <w:bookmarkStart w:id="141" w:name="_Toc181237320"/>
       <w:r>
         <w:lastRenderedPageBreak/>
         <w:t>Infrastruktursäkerhet</w:t>
       </w:r>
-      <w:bookmarkEnd w:id="139"/>
+      <w:bookmarkEnd w:id="140"/>
     </w:p>
     <w:p>
       <w:pPr>
         <w:pStyle w:val="Rubrik2"/>
       </w:pPr>
-      <w:bookmarkStart w:id="141" w:name="_Toc238640274"/>
+      <w:bookmarkStart w:id="142" w:name="_Toc238640274"/>
       <w:r>
         <w:t>In</w:t>
       </w:r>
       <w:r>
         <w:t>trångsskydd</w:t>
       </w:r>
-      <w:bookmarkEnd w:id="140"/>
       <w:bookmarkEnd w:id="141"/>
+      <w:bookmarkEnd w:id="142"/>
       <w:r>
         <w:t xml:space="preserve"> </w:t>
       </w:r>
@@ -15142,13 +16401,13 @@
       <w:pPr>
         <w:pStyle w:val="Rubrik2"/>
       </w:pPr>
-      <w:bookmarkStart w:id="142" w:name="_Toc181237321"/>
-      <w:bookmarkStart w:id="143" w:name="_Toc238640275"/>
+      <w:bookmarkStart w:id="143" w:name="_Toc181237321"/>
+      <w:bookmarkStart w:id="144" w:name="_Toc238640275"/>
       <w:r>
         <w:t>Insynsskydd (kryptering)</w:t>
       </w:r>
-      <w:bookmarkEnd w:id="142"/>
       <w:bookmarkEnd w:id="143"/>
+      <w:bookmarkEnd w:id="144"/>
       <w:r>
         <w:t xml:space="preserve"> </w:t>
       </w:r>
@@ -15157,32 +16416,32 @@
       <w:pPr>
         <w:pStyle w:val="Rubrik2"/>
       </w:pPr>
-      <w:bookmarkStart w:id="144" w:name="_Toc181237322"/>
-      <w:bookmarkStart w:id="145" w:name="_Toc238640276"/>
+      <w:bookmarkStart w:id="145" w:name="_Toc181237322"/>
+      <w:bookmarkStart w:id="146" w:name="_Toc238640276"/>
       <w:r>
         <w:t>Transportoförvanskning.</w:t>
       </w:r>
-      <w:bookmarkEnd w:id="144"/>
       <w:bookmarkEnd w:id="145"/>
+      <w:bookmarkEnd w:id="146"/>
     </w:p>
     <w:p>
       <w:pPr>
         <w:pStyle w:val="Rubrik2"/>
       </w:pPr>
-      <w:bookmarkStart w:id="146" w:name="_Toc181237323"/>
-      <w:bookmarkStart w:id="147" w:name="_Toc238640277"/>
+      <w:bookmarkStart w:id="147" w:name="_Toc181237323"/>
+      <w:bookmarkStart w:id="148" w:name="_Toc238640277"/>
       <w:r>
         <w:t>Presentationskorrekt</w:t>
       </w:r>
-      <w:bookmarkEnd w:id="146"/>
       <w:bookmarkEnd w:id="147"/>
+      <w:bookmarkEnd w:id="148"/>
     </w:p>
     <w:p>
       <w:pPr>
         <w:pStyle w:val="Rubrik2"/>
       </w:pPr>
-      <w:bookmarkStart w:id="148" w:name="_Toc181237324"/>
-      <w:bookmarkStart w:id="149" w:name="_Toc238640278"/>
+      <w:bookmarkStart w:id="149" w:name="_Toc181237324"/>
+      <w:bookmarkStart w:id="150" w:name="_Toc238640278"/>
       <w:r>
         <w:t>Data</w:t>
       </w:r>
@@ -15192,8 +16451,8 @@
       <w:r>
         <w:t>ntegritet (Oförvanskat över tid), riktighet</w:t>
       </w:r>
-      <w:bookmarkEnd w:id="148"/>
       <w:bookmarkEnd w:id="149"/>
+      <w:bookmarkEnd w:id="150"/>
       <w:r>
         <w:t xml:space="preserve"> </w:t>
       </w:r>
@@ -15202,64 +16461,69 @@
       <w:pPr>
         <w:pStyle w:val="Rubrik2"/>
       </w:pPr>
-      <w:bookmarkStart w:id="150" w:name="_Toc181237325"/>
-      <w:bookmarkStart w:id="151" w:name="_Toc238640279"/>
+      <w:bookmarkStart w:id="151" w:name="_Toc181237325"/>
+      <w:bookmarkStart w:id="152" w:name="_Toc238640279"/>
       <w:r>
         <w:t>Autentisering (”stark” vid behov enligt infoklassning)</w:t>
       </w:r>
-      <w:bookmarkEnd w:id="150"/>
       <w:bookmarkEnd w:id="151"/>
+      <w:bookmarkEnd w:id="152"/>
     </w:p>
     <w:p>
       <w:pPr>
         <w:pStyle w:val="Rubrik2"/>
       </w:pPr>
-      <w:bookmarkStart w:id="152" w:name="_Toc181237326"/>
-      <w:bookmarkStart w:id="153" w:name="_Toc238640280"/>
+      <w:bookmarkStart w:id="153" w:name="_Toc181237326"/>
+      <w:bookmarkStart w:id="154" w:name="_Toc238640280"/>
       <w:r>
         <w:t>Implementerad Signering</w:t>
       </w:r>
-      <w:bookmarkEnd w:id="152"/>
       <w:bookmarkEnd w:id="153"/>
+      <w:bookmarkEnd w:id="154"/>
     </w:p>
     <w:p>
       <w:pPr>
         <w:pStyle w:val="Rubrik2"/>
       </w:pPr>
-      <w:bookmarkStart w:id="154" w:name="_Toc181237327"/>
-      <w:bookmarkStart w:id="155" w:name="_Toc238640281"/>
+      <w:bookmarkStart w:id="155" w:name="_Toc181237327"/>
+      <w:bookmarkStart w:id="156" w:name="_Toc238640281"/>
       <w:r>
         <w:t>Lagkrav ex. spärrhantering</w:t>
       </w:r>
-      <w:bookmarkEnd w:id="154"/>
       <w:bookmarkEnd w:id="155"/>
+      <w:bookmarkEnd w:id="156"/>
     </w:p>
     <w:p>
       <w:pPr>
         <w:pStyle w:val="Rubrik2"/>
       </w:pPr>
-      <w:bookmarkStart w:id="156" w:name="_Toc181237328"/>
-      <w:bookmarkStart w:id="157" w:name="_Toc238640282"/>
+      <w:bookmarkStart w:id="157" w:name="_Toc181237328"/>
+      <w:bookmarkStart w:id="158" w:name="_Toc238640282"/>
       <w:r>
         <w:t>Spårbarhet (loggning)</w:t>
       </w:r>
-      <w:bookmarkEnd w:id="156"/>
       <w:bookmarkEnd w:id="157"/>
+      <w:bookmarkEnd w:id="158"/>
     </w:p>
     <w:p>
       <w:pPr>
         <w:pStyle w:val="Rubrik1"/>
       </w:pPr>
-      <w:bookmarkStart w:id="158" w:name="_Toc181237329"/>
-      <w:bookmarkStart w:id="159" w:name="_Toc238640283"/>
-      <w:r>
-        <w:t xml:space="preserve">Nyttjade </w:t>
+      <w:bookmarkStart w:id="159" w:name="_Toc181237329"/>
+      <w:bookmarkStart w:id="160" w:name="_Toc238640283"/>
+      <w:proofErr w:type="gramStart"/>
+      <w:r>
+        <w:t>Nyttjade</w:t>
+      </w:r>
+      <w:proofErr w:type="gramEnd"/>
+      <w:r>
+        <w:t xml:space="preserve"> </w:t>
       </w:r>
       <w:r>
         <w:t>tjänstekontrakt</w:t>
       </w:r>
-      <w:bookmarkEnd w:id="158"/>
       <w:bookmarkEnd w:id="159"/>
+      <w:bookmarkEnd w:id="160"/>
     </w:p>
     <w:p>
       <w:pPr>
@@ -15475,274 +16739,69 @@
       <w:r>
         <w:br w:type="page"/>
       </w:r>
-      <w:bookmarkStart w:id="160" w:name="_Toc181237330"/>
-      <w:bookmarkStart w:id="161" w:name="_Toc238640284"/>
+      <w:bookmarkStart w:id="161" w:name="_Toc181237330"/>
+      <w:bookmarkStart w:id="162" w:name="_Toc238640284"/>
+      <w:proofErr w:type="gramStart"/>
       <w:r>
         <w:lastRenderedPageBreak/>
-        <w:t>Nyttjade plattformsfunktioner</w:t>
-      </w:r>
-      <w:bookmarkEnd w:id="160"/>
+        <w:t>Nyttjade</w:t>
+      </w:r>
+      <w:proofErr w:type="gramEnd"/>
+      <w:r>
+        <w:t xml:space="preserve"> plattformsfunktioner</w:t>
+      </w:r>
       <w:bookmarkEnd w:id="161"/>
+      <w:bookmarkEnd w:id="162"/>
       <w:r>
         <w:t xml:space="preserve"> </w:t>
       </w:r>
     </w:p>
-    <w:p>
-      <w:pPr>
-        <w:pStyle w:val="Brdtext"/>
-        <w:rPr>
-          <w:rStyle w:val="Starkbetoning1"/>
-          <w:lang w:val="sv-SE"/>
-        </w:rPr>
-      </w:pPr>
-      <w:r>
-        <w:rPr>
-          <w:b/>
-          <w:bCs/>
-          <w:i/>
-          <w:iCs/>
-          <w:lang w:val="sv-SE"/>
-        </w:rPr>
-        <w:t>(ex.</w:t>
-      </w:r>
-      <w:r>
-        <w:rPr>
-          <w:b/>
-          <w:bCs/>
-          <w:i/>
-          <w:iCs/>
-          <w:lang w:val="sv-SE"/>
-        </w:rPr>
-        <w:t xml:space="preserve">Tjänsteplattform, </w:t>
-      </w:r>
-      <w:r>
-        <w:rPr>
-          <w:b/>
-          <w:bCs/>
-          <w:i/>
-          <w:iCs/>
-          <w:lang w:val="sv-SE"/>
-        </w:rPr>
-        <w:t xml:space="preserve">HSA, SITHS, autentisering, åkt, logg) </w:t>
-      </w:r>
-      <w:r>
-        <w:rPr>
-          <w:rStyle w:val="Starkbetoning1"/>
-          <w:lang w:val="sv-SE"/>
-        </w:rPr>
-        <w:t xml:space="preserve">Detta kapitel beskriver vilka tillgängliga plattformsfunktioner som använts och till vilket ändamål. </w:t>
-      </w:r>
-    </w:p>
-    <w:tbl>
-      <w:tblPr>
-        <w:tblW w:w="8505" w:type="dxa"/>
-        <w:tblBorders>
-          <w:top w:val="single" w:sz="4" w:space="0" w:color="auto"/>
-          <w:left w:val="single" w:sz="4" w:space="0" w:color="auto"/>
-          <w:bottom w:val="single" w:sz="4" w:space="0" w:color="auto"/>
-          <w:right w:val="single" w:sz="4" w:space="0" w:color="auto"/>
-          <w:insideH w:val="single" w:sz="4" w:space="0" w:color="auto"/>
-          <w:insideV w:val="single" w:sz="4" w:space="0" w:color="auto"/>
-        </w:tblBorders>
-        <w:tblCellMar>
-          <w:left w:w="70" w:type="dxa"/>
-          <w:right w:w="70" w:type="dxa"/>
-        </w:tblCellMar>
-        <w:tblLook w:val="0000" w:firstRow="0" w:lastRow="0" w:firstColumn="0" w:lastColumn="0" w:noHBand="0" w:noVBand="0"/>
-      </w:tblPr>
-      <w:tblGrid>
-        <w:gridCol w:w="873"/>
-        <w:gridCol w:w="2267"/>
-        <w:gridCol w:w="5365"/>
-      </w:tblGrid>
-      <w:tr>
-        <w:tc>
-          <w:tcPr>
-            <w:tcW w:w="873" w:type="dxa"/>
-            <w:tcBorders>
-              <w:bottom w:val="single" w:sz="4" w:space="0" w:color="auto"/>
-            </w:tcBorders>
-            <w:shd w:val="clear" w:color="auto" w:fill="00A9A7"/>
-          </w:tcPr>
-          <w:p>
-            <w:pPr>
-              <w:pStyle w:val="Tabletext"/>
-              <w:spacing w:after="0"/>
-              <w:rPr>
-                <w:b/>
-                <w:color w:val="FFFFFF"/>
-                <w:lang w:val="sv-SE"/>
-              </w:rPr>
-            </w:pPr>
-            <w:r>
-              <w:rPr>
-                <w:b/>
-                <w:color w:val="FFFFFF"/>
-                <w:lang w:val="sv-SE"/>
-              </w:rPr>
-              <w:t>Ref</w:t>
-            </w:r>
-          </w:p>
-        </w:tc>
-        <w:tc>
-          <w:tcPr>
-            <w:tcW w:w="2267" w:type="dxa"/>
-            <w:tcBorders>
-              <w:bottom w:val="single" w:sz="4" w:space="0" w:color="auto"/>
-            </w:tcBorders>
-            <w:shd w:val="clear" w:color="auto" w:fill="00A9A7"/>
-          </w:tcPr>
-          <w:p>
-            <w:pPr>
-              <w:pStyle w:val="Tabletext"/>
-              <w:spacing w:after="0"/>
-              <w:rPr>
-                <w:b/>
-                <w:color w:val="FFFFFF"/>
-                <w:lang w:val="sv-SE"/>
-              </w:rPr>
-            </w:pPr>
-            <w:r>
-              <w:rPr>
-                <w:b/>
-                <w:color w:val="FFFFFF"/>
-                <w:lang w:val="sv-SE"/>
-              </w:rPr>
-              <w:t>Dokument id</w:t>
-            </w:r>
-          </w:p>
-        </w:tc>
-        <w:tc>
-          <w:tcPr>
-            <w:tcW w:w="5365" w:type="dxa"/>
-            <w:tcBorders>
-              <w:bottom w:val="single" w:sz="4" w:space="0" w:color="auto"/>
-            </w:tcBorders>
-            <w:shd w:val="clear" w:color="auto" w:fill="00A9A7"/>
-          </w:tcPr>
-          <w:p>
-            <w:pPr>
-              <w:pStyle w:val="Tabletext"/>
-              <w:spacing w:after="0"/>
-              <w:rPr>
-                <w:b/>
-                <w:color w:val="FFFFFF"/>
-                <w:lang w:val="sv-SE"/>
-              </w:rPr>
-            </w:pPr>
-            <w:r>
-              <w:rPr>
-                <w:b/>
-                <w:color w:val="FFFFFF"/>
-                <w:lang w:val="sv-SE"/>
-              </w:rPr>
-              <w:t>Dokument</w:t>
-            </w:r>
-          </w:p>
-        </w:tc>
-      </w:tr>
-      <w:tr>
-        <w:tc>
-          <w:tcPr>
-            <w:tcW w:w="873" w:type="dxa"/>
-            <w:shd w:val="clear" w:color="auto" w:fill="auto"/>
-          </w:tcPr>
-          <w:p>
-            <w:pPr>
-              <w:pStyle w:val="Tabletext"/>
-              <w:spacing w:after="0"/>
-              <w:rPr>
-                <w:lang w:val="sv-SE"/>
-              </w:rPr>
-            </w:pPr>
-          </w:p>
-        </w:tc>
-        <w:tc>
-          <w:tcPr>
-            <w:tcW w:w="2267" w:type="dxa"/>
-            <w:shd w:val="clear" w:color="auto" w:fill="auto"/>
-          </w:tcPr>
-          <w:p>
-            <w:pPr>
-              <w:pStyle w:val="Tabletext"/>
-              <w:spacing w:after="0"/>
-              <w:rPr>
-                <w:lang w:val="sv-SE"/>
-              </w:rPr>
-            </w:pPr>
-          </w:p>
-        </w:tc>
-        <w:tc>
-          <w:tcPr>
-            <w:tcW w:w="5365" w:type="dxa"/>
-            <w:shd w:val="clear" w:color="auto" w:fill="auto"/>
-          </w:tcPr>
-          <w:p>
-            <w:pPr>
-              <w:pStyle w:val="Tabletext"/>
-              <w:spacing w:after="0"/>
-              <w:rPr>
-                <w:lang w:val="sv-SE"/>
-              </w:rPr>
-            </w:pPr>
-          </w:p>
-        </w:tc>
-      </w:tr>
-    </w:tbl>
-    <w:p>
-      <w:pPr>
-        <w:pStyle w:val="Brdtext"/>
-        <w:rPr>
-          <w:lang w:val="sv-SE"/>
-        </w:rPr>
-      </w:pPr>
+    <w:p/>
+    <w:p>
+      <w:r>
+        <w:t>Tjänsten med dess RIV-TA tjänstekontrakt är publicerad på SLLs regionala tjänsteplattform</w:t>
+      </w:r>
+      <w:r>
+        <w:t>.</w:t>
+      </w:r>
+      <w:r>
+        <w:t xml:space="preserve"> </w:t>
+      </w:r>
     </w:p>
     <w:p>
       <w:pPr>
         <w:pStyle w:val="Rubrik1"/>
       </w:pPr>
-      <w:bookmarkStart w:id="162" w:name="_Toc181237331"/>
-      <w:bookmarkStart w:id="163" w:name="_Toc238640285"/>
+      <w:bookmarkStart w:id="163" w:name="_Toc181237331"/>
+      <w:bookmarkStart w:id="164" w:name="_Toc238640285"/>
       <w:r>
         <w:t>Informations</w:t>
       </w:r>
       <w:r>
         <w:t>hantering</w:t>
       </w:r>
-      <w:bookmarkEnd w:id="162"/>
       <w:bookmarkEnd w:id="163"/>
-    </w:p>
-    <w:p>
-      <w:pPr>
-        <w:rPr>
-          <w:rFonts w:ascii="Arial" w:hAnsi="Arial" w:cs="Arial"/>
-          <w:bCs/>
-          <w:iCs/>
-          <w:sz w:val="28"/>
-          <w:szCs w:val="28"/>
-          <w:lang w:eastAsia="sv-SE"/>
-        </w:rPr>
-      </w:pPr>
-      <w:bookmarkStart w:id="164" w:name="_Toc265471447"/>
+      <w:bookmarkEnd w:id="164"/>
     </w:p>
     <w:p>
       <w:pPr>
         <w:pStyle w:val="Rubrik2"/>
       </w:pPr>
-      <w:bookmarkStart w:id="165" w:name="_Toc181237332"/>
-      <w:bookmarkStart w:id="166" w:name="_Toc238640286"/>
+      <w:bookmarkStart w:id="165" w:name="_Toc265471447"/>
+      <w:bookmarkStart w:id="166" w:name="_Toc181237332"/>
+      <w:bookmarkStart w:id="167" w:name="_Toc238640286"/>
       <w:r>
         <w:t>Domäninformationsmodell</w:t>
       </w:r>
-      <w:bookmarkEnd w:id="164"/>
       <w:bookmarkEnd w:id="165"/>
       <w:bookmarkEnd w:id="166"/>
+      <w:bookmarkEnd w:id="167"/>
     </w:p>
     <w:p>
       <w:pPr>
         <w:pStyle w:val="Rubrik3"/>
       </w:pPr>
-      <w:bookmarkStart w:id="167" w:name="_Toc238640288"/>
+      <w:bookmarkStart w:id="168" w:name="_Toc238640288"/>
       <w:r>
         <w:t>Nyckelbegrepp</w:t>
       </w:r>
@@ -15760,10 +16819,10 @@
           <w:lang w:eastAsia="sv-SE"/>
         </w:rPr>
         <w:drawing>
-          <wp:inline distT="0" distB="0" distL="0" distR="0" wp14:anchorId="2D0A338E" wp14:editId="3E42EB39">
+          <wp:inline distT="0" distB="0" distL="0" distR="0" wp14:anchorId="204F911E" wp14:editId="1726ED6C">
             <wp:extent cx="5507990" cy="2954655"/>
             <wp:effectExtent l="0" t="0" r="3810" b="0"/>
-            <wp:docPr id="16" name="Bildobjekt 16"/>
+            <wp:docPr id="23" name="Bildobjekt 23"/>
             <wp:cNvGraphicFramePr>
               <a:graphicFrameLocks xmlns:a="http://schemas.openxmlformats.org/drawingml/2006/main" noChangeAspect="1"/>
             </wp:cNvGraphicFramePr>
@@ -15858,10 +16917,10 @@
         </w:rPr>
         <w:lastRenderedPageBreak/>
         <w:drawing>
-          <wp:inline distT="0" distB="0" distL="0" distR="0" wp14:anchorId="4476ACFC" wp14:editId="68291609">
+          <wp:inline distT="0" distB="0" distL="0" distR="0" wp14:anchorId="351A1C14" wp14:editId="22C98763">
             <wp:extent cx="5507990" cy="2961640"/>
             <wp:effectExtent l="0" t="0" r="0" b="10160"/>
-            <wp:docPr id="19" name="Bildobjekt 19"/>
+            <wp:docPr id="21" name="Bildobjekt 21"/>
             <wp:cNvGraphicFramePr>
               <a:graphicFrameLocks xmlns:a="http://schemas.openxmlformats.org/drawingml/2006/main" noChangeAspect="1"/>
             </wp:cNvGraphicFramePr>
@@ -15907,7 +16966,7 @@
       <w:r>
         <w:t>Informationens ursprung</w:t>
       </w:r>
-      <w:bookmarkEnd w:id="167"/>
+      <w:bookmarkEnd w:id="168"/>
       <w:r>
         <w:t xml:space="preserve"> </w:t>
       </w:r>
@@ -15928,14 +16987,40 @@
           <w:numId w:val="12"/>
         </w:numPr>
       </w:pPr>
-      <w:r>
-        <w:t xml:space="preserve">Tjänstetyp (sevriceCode) – Ägs av kodservern och identifierar typen av tjänst. </w:t>
+      <w:proofErr w:type="spellStart"/>
+      <w:r>
+        <w:t>Tjänstetyp</w:t>
+      </w:r>
+      <w:proofErr w:type="spellEnd"/>
+      <w:r>
+        <w:t xml:space="preserve"> (</w:t>
+      </w:r>
+      <w:proofErr w:type="spellStart"/>
+      <w:r>
+        <w:t>sevriceCode</w:t>
+      </w:r>
+      <w:proofErr w:type="spellEnd"/>
+      <w:r>
+        <w:t xml:space="preserve">) – Ägs av </w:t>
+      </w:r>
+      <w:proofErr w:type="spellStart"/>
+      <w:r>
+        <w:t>kodservern</w:t>
+      </w:r>
+      <w:proofErr w:type="spellEnd"/>
+      <w:r>
+        <w:t xml:space="preserve"> och identifierar typen av tjänst. </w:t>
       </w:r>
       <w:r>
         <w:t xml:space="preserve">Som exempel har språktolk </w:t>
       </w:r>
-      <w:r>
-        <w:t xml:space="preserve">tex tjänstetypen </w:t>
+      <w:proofErr w:type="gramStart"/>
+      <w:r>
+        <w:t>tex</w:t>
+      </w:r>
+      <w:proofErr w:type="gramEnd"/>
+      <w:r>
+        <w:t xml:space="preserve"> tjänstetypen </w:t>
       </w:r>
       <w:r>
         <w:t>”</w:t>
@@ -15947,8 +17032,13 @@
         <w:t>”</w:t>
       </w:r>
       <w:r>
-        <w:t xml:space="preserve"> i kodservern</w:t>
-      </w:r>
+        <w:t xml:space="preserve"> i </w:t>
+      </w:r>
+      <w:proofErr w:type="spellStart"/>
+      <w:r>
+        <w:t>kodservern</w:t>
+      </w:r>
+      <w:proofErr w:type="spellEnd"/>
       <w:r>
         <w:t>.</w:t>
       </w:r>
@@ -15964,9 +17054,11 @@
       <w:r>
         <w:t>Leverantörsidentitet (</w:t>
       </w:r>
+      <w:proofErr w:type="spellStart"/>
       <w:r>
         <w:t>supplierId</w:t>
       </w:r>
+      <w:proofErr w:type="spellEnd"/>
       <w:r>
         <w:t xml:space="preserve">) - </w:t>
       </w:r>
@@ -15998,7 +17090,15 @@
         </w:numPr>
       </w:pPr>
       <w:r>
-        <w:t xml:space="preserve">Produktidentitet (itemId) – används </w:t>
+        <w:t>Produktidentitet (</w:t>
+      </w:r>
+      <w:proofErr w:type="spellStart"/>
+      <w:r>
+        <w:t>itemId</w:t>
+      </w:r>
+      <w:proofErr w:type="spellEnd"/>
+      <w:r>
+        <w:t xml:space="preserve">) – används </w:t>
       </w:r>
       <w:r>
         <w:t>skapande av prislistor där varje leverantör har ett avtalat pris för varje produkt.</w:t>
@@ -16010,7 +17110,15 @@
         <w:t xml:space="preserve">En produktinstans </w:t>
       </w:r>
       <w:r>
-        <w:t>identifieras med ett så kallat globalt unikt id (GUID)</w:t>
+        <w:t>identifieras med ett så kallat globalt unikt id (</w:t>
+      </w:r>
+      <w:proofErr w:type="spellStart"/>
+      <w:r>
+        <w:t>GUID</w:t>
+      </w:r>
+      <w:proofErr w:type="spellEnd"/>
+      <w:r>
+        <w:t>)</w:t>
       </w:r>
     </w:p>
     <w:p>
@@ -16022,10 +17130,27 @@
         </w:numPr>
       </w:pPr>
       <w:r>
-        <w:t xml:space="preserve">Händelseidentitet (eventId) – används som referens till </w:t>
-      </w:r>
-      <w:r>
-        <w:t>när tjänsten utfördes</w:t>
+        <w:t>Händelseidentitet (</w:t>
+      </w:r>
+      <w:proofErr w:type="spellStart"/>
+      <w:r>
+        <w:t>eventId</w:t>
+      </w:r>
+      <w:proofErr w:type="spellEnd"/>
+      <w:r>
+        <w:t xml:space="preserve">) – används som referens till </w:t>
+      </w:r>
+      <w:r>
+        <w:t>den utförda vårdtjänsten</w:t>
+      </w:r>
+      <w:r>
+        <w:t xml:space="preserve"> (</w:t>
+      </w:r>
+      <w:r>
+        <w:t>språk</w:t>
+      </w:r>
+      <w:r>
+        <w:t>tolk)</w:t>
       </w:r>
     </w:p>
     <w:p>
@@ -16037,7 +17162,15 @@
         </w:numPr>
       </w:pPr>
       <w:r>
-        <w:t>Kvittensidentitet (acknowledgementId) – används som referens till en särskild kvittens när denna förändras måste en föregående krediteras etc.</w:t>
+        <w:t>Kvittensidentitet (</w:t>
+      </w:r>
+      <w:proofErr w:type="spellStart"/>
+      <w:r>
+        <w:t>acknowledgementId</w:t>
+      </w:r>
+      <w:proofErr w:type="spellEnd"/>
+      <w:r>
+        <w:t>) – används som referens till en särskild kvittens när denna förändras måste en föregående krediteras etc.</w:t>
       </w:r>
     </w:p>
     <w:p>
@@ -16049,7 +17182,15 @@
         </w:numPr>
       </w:pPr>
       <w:r>
-        <w:t>Referensidentitet (InvoiceDataEntity.getReferenceId()) – en för leverantören unik identifierare på ett ersättningsunderlag och ska anges på motsvarande faktura.</w:t>
+        <w:t>Referensidentitet (</w:t>
+      </w:r>
+      <w:proofErr w:type="spellStart"/>
+      <w:r>
+        <w:t>InvoiceDataEntity.getReferenceId</w:t>
+      </w:r>
+      <w:proofErr w:type="spellEnd"/>
+      <w:r>
+        <w:t>()) – en för leverantören unik identifierare på ett ersättningsunderlag och ska anges på motsvarande faktura.</w:t>
       </w:r>
     </w:p>
     <w:p>
@@ -16062,21 +17203,121 @@
       <w:pPr>
         <w:pStyle w:val="Rubrik3"/>
       </w:pPr>
-      <w:bookmarkStart w:id="168" w:name="_Toc238640289"/>
+      <w:bookmarkStart w:id="169" w:name="_Toc238640289"/>
       <w:r>
         <w:t>Information som konsumeras</w:t>
       </w:r>
-      <w:bookmarkEnd w:id="168"/>
-    </w:p>
+      <w:bookmarkEnd w:id="169"/>
+    </w:p>
+    <w:p>
+      <w:pPr>
+        <w:pStyle w:val="Liststycke"/>
+        <w:numPr>
+          <w:ilvl w:val="0"/>
+          <w:numId w:val="15"/>
+        </w:numPr>
+      </w:pPr>
+      <w:r>
+        <w:t>Vårdtjänsth</w:t>
+      </w:r>
+      <w:r>
+        <w:t>ändelser</w:t>
+      </w:r>
+      <w:r>
+        <w:t xml:space="preserve">, dvs. kvittenser på </w:t>
+      </w:r>
+      <w:r>
+        <w:t>utförda vårdtjänster</w:t>
+      </w:r>
+    </w:p>
+    <w:p>
+      <w:pPr>
+        <w:pStyle w:val="Liststycke"/>
+        <w:numPr>
+          <w:ilvl w:val="1"/>
+          <w:numId w:val="15"/>
+        </w:numPr>
+      </w:pPr>
+      <w:r>
+        <w:t>Produktsättning förutsätts</w:t>
+      </w:r>
+    </w:p>
+    <w:p>
+      <w:pPr>
+        <w:pStyle w:val="Liststycke"/>
+        <w:numPr>
+          <w:ilvl w:val="0"/>
+          <w:numId w:val="15"/>
+        </w:numPr>
+      </w:pPr>
+      <w:r>
+        <w:t xml:space="preserve">Prislistor som förvaltas externt (Excel) kan </w:t>
+      </w:r>
+      <w:r>
+        <w:t>registreras</w:t>
+      </w:r>
+      <w:r>
+        <w:t xml:space="preserve"> (frivilligt)</w:t>
+      </w:r>
+    </w:p>
+    <w:p>
+      <w:pPr>
+        <w:pStyle w:val="Liststycke"/>
+        <w:numPr>
+          <w:ilvl w:val="0"/>
+          <w:numId w:val="15"/>
+        </w:numPr>
+      </w:pPr>
+      <w:r>
+        <w:t>SLL m</w:t>
+      </w:r>
+      <w:r>
+        <w:t xml:space="preserve">aster data filer (XML) från </w:t>
+      </w:r>
+      <w:proofErr w:type="spellStart"/>
+      <w:r>
+        <w:t>Kodserver</w:t>
+      </w:r>
+      <w:proofErr w:type="spellEnd"/>
+      <w:r>
+        <w:t xml:space="preserve"> och </w:t>
+      </w:r>
+      <w:proofErr w:type="spellStart"/>
+      <w:r>
+        <w:t>Mekserver</w:t>
+      </w:r>
+      <w:proofErr w:type="spellEnd"/>
+    </w:p>
+    <w:p/>
     <w:p>
       <w:pPr>
         <w:pStyle w:val="Rubrik3"/>
       </w:pPr>
-      <w:bookmarkStart w:id="169" w:name="_Toc238640290"/>
+      <w:bookmarkStart w:id="170" w:name="_Toc238640290"/>
       <w:r>
         <w:t>Information som skapas</w:t>
       </w:r>
-      <w:bookmarkEnd w:id="169"/>
+      <w:bookmarkEnd w:id="170"/>
+    </w:p>
+    <w:p>
+      <w:pPr>
+        <w:pStyle w:val="Liststycke"/>
+        <w:numPr>
+          <w:ilvl w:val="0"/>
+          <w:numId w:val="14"/>
+        </w:numPr>
+      </w:pPr>
+      <w:r>
+        <w:t>Ersättningsunderlag med referens (</w:t>
+      </w:r>
+      <w:proofErr w:type="spellStart"/>
+      <w:r>
+        <w:t>InvoiceData</w:t>
+      </w:r>
+      <w:proofErr w:type="spellEnd"/>
+      <w:r>
+        <w:t>)</w:t>
+      </w:r>
     </w:p>
     <w:p>
       <w:pPr>
@@ -16091,13 +17332,13 @@
       <w:pPr>
         <w:pStyle w:val="Rubrik1"/>
       </w:pPr>
-      <w:bookmarkStart w:id="170" w:name="_Toc181237334"/>
-      <w:bookmarkStart w:id="171" w:name="_Toc238640291"/>
+      <w:bookmarkStart w:id="171" w:name="_Toc181237334"/>
+      <w:bookmarkStart w:id="172" w:name="_Toc238640291"/>
       <w:r>
         <w:t>Driftaspekter</w:t>
       </w:r>
-      <w:bookmarkEnd w:id="170"/>
       <w:bookmarkEnd w:id="171"/>
+      <w:bookmarkEnd w:id="172"/>
       <w:r>
         <w:t xml:space="preserve"> </w:t>
       </w:r>
@@ -16121,24 +17362,46 @@
           <w:iCs/>
           <w:lang w:val="sv-SE"/>
         </w:rPr>
-        <w:t>(Skalbarhet, Versionshantering, Uppdatering utan avbrott)(Deployment vy)</w:t>
+        <w:t>(Skalbarhet, Versionshantering, Uppdatering utan avbrott)(</w:t>
+      </w:r>
+      <w:proofErr w:type="spellStart"/>
+      <w:r>
+        <w:rPr>
+          <w:b/>
+          <w:bCs/>
+          <w:i/>
+          <w:iCs/>
+          <w:lang w:val="sv-SE"/>
+        </w:rPr>
+        <w:t>Deployment</w:t>
+      </w:r>
+      <w:proofErr w:type="spellEnd"/>
+      <w:r>
+        <w:rPr>
+          <w:b/>
+          <w:bCs/>
+          <w:i/>
+          <w:iCs/>
+          <w:lang w:val="sv-SE"/>
+        </w:rPr>
+        <w:t xml:space="preserve"> vy)</w:t>
       </w:r>
     </w:p>
     <w:p>
       <w:pPr>
         <w:pStyle w:val="Rubrik2"/>
       </w:pPr>
-      <w:bookmarkStart w:id="172" w:name="_Ref262471221"/>
-      <w:bookmarkStart w:id="173" w:name="_Toc265471463"/>
-      <w:bookmarkStart w:id="174" w:name="_Toc181237335"/>
-      <w:bookmarkStart w:id="175" w:name="_Toc238640292"/>
+      <w:bookmarkStart w:id="173" w:name="_Ref262471221"/>
+      <w:bookmarkStart w:id="174" w:name="_Toc265471463"/>
+      <w:bookmarkStart w:id="175" w:name="_Toc181237335"/>
+      <w:bookmarkStart w:id="176" w:name="_Toc238640292"/>
       <w:r>
         <w:t>Lösningsöversikt</w:t>
       </w:r>
-      <w:bookmarkEnd w:id="172"/>
       <w:bookmarkEnd w:id="173"/>
       <w:bookmarkEnd w:id="174"/>
       <w:bookmarkEnd w:id="175"/>
+      <w:bookmarkEnd w:id="176"/>
     </w:p>
     <w:p>
       <w:pPr>
@@ -16150,10 +17413,10 @@
           <w:lang w:eastAsia="sv-SE"/>
         </w:rPr>
         <w:drawing>
-          <wp:inline distT="0" distB="0" distL="0" distR="0" wp14:anchorId="1E8D2183" wp14:editId="087163FA">
-            <wp:extent cx="5507990" cy="3326130"/>
-            <wp:effectExtent l="0" t="0" r="3810" b="1270"/>
-            <wp:docPr id="20" name="Bildobjekt 20"/>
+          <wp:inline distT="0" distB="0" distL="0" distR="0" wp14:anchorId="0892310E" wp14:editId="1DF79850">
+            <wp:extent cx="6061075" cy="3228288"/>
+            <wp:effectExtent l="0" t="0" r="9525" b="0"/>
+            <wp:docPr id="25" name="Bildobjekt 25"/>
             <wp:cNvGraphicFramePr>
               <a:graphicFrameLocks xmlns:a="http://schemas.openxmlformats.org/drawingml/2006/main" noChangeAspect="1"/>
             </wp:cNvGraphicFramePr>
@@ -16179,7 +17442,7 @@
                   <pic:spPr>
                     <a:xfrm>
                       <a:off x="0" y="0"/>
-                      <a:ext cx="5507990" cy="3326130"/>
+                      <a:ext cx="6061075" cy="3228288"/>
                     </a:xfrm>
                     <a:prstGeom prst="rect">
                       <a:avLst/>
@@ -16204,9 +17467,9 @@
           <w:lang w:val="sv-SE"/>
         </w:rPr>
       </w:pPr>
-      <w:bookmarkStart w:id="176" w:name="_Toc265471510"/>
-      <w:bookmarkStart w:id="177" w:name="_Toc271121530"/>
-      <w:bookmarkStart w:id="178" w:name="_Toc181237350"/>
+      <w:bookmarkStart w:id="177" w:name="_Toc265471510"/>
+      <w:bookmarkStart w:id="178" w:name="_Toc271121530"/>
+      <w:bookmarkStart w:id="179" w:name="_Toc181237350"/>
       <w:r>
         <w:rPr>
           <w:lang w:val="sv-SE"/>
@@ -16250,52 +17513,61 @@
         </w:rPr>
         <w:t xml:space="preserve">: </w:t>
       </w:r>
-      <w:bookmarkEnd w:id="176"/>
       <w:bookmarkEnd w:id="177"/>
       <w:bookmarkEnd w:id="178"/>
+      <w:bookmarkEnd w:id="179"/>
       <w:r>
         <w:rPr>
           <w:lang w:val="sv-SE"/>
         </w:rPr>
-        <w:t>Fysisk vy som innehåller förenklingar vad gäller MVK och tolkportal.</w:t>
-      </w:r>
-      <w:bookmarkStart w:id="179" w:name="_GoBack"/>
-      <w:bookmarkEnd w:id="179"/>
-    </w:p>
-    <w:p>
-      <w:pPr>
-        <w:pStyle w:val="Brdtext"/>
-        <w:rPr>
-          <w:i/>
-          <w:iCs/>
-          <w:color w:val="C0C0C0"/>
+        <w:t xml:space="preserve">Fysisk vy som </w:t>
+      </w:r>
+      <w:r>
+        <w:rPr>
           <w:lang w:val="sv-SE"/>
         </w:rPr>
-      </w:pPr>
-    </w:p>
-    <w:p>
-      <w:pPr>
-        <w:pStyle w:val="Brdtext"/>
-        <w:rPr>
-          <w:rStyle w:val="Starkbetoning1"/>
+        <w:t xml:space="preserve">med avsikt är </w:t>
+      </w:r>
+      <w:r>
+        <w:rPr>
           <w:lang w:val="sv-SE"/>
         </w:rPr>
-      </w:pPr>
-      <w:r>
-        <w:rPr>
-          <w:rStyle w:val="Starkbetoning1"/>
+        <w:t xml:space="preserve">avsevärt </w:t>
+      </w:r>
+      <w:r>
+        <w:rPr>
           <w:lang w:val="sv-SE"/>
         </w:rPr>
-        <w:t>Beskriv vilka delar som skall driftas var och vilka krav som finns på hårdvara, mjukvara, över</w:t>
-      </w:r>
-      <w:r>
-        <w:rPr>
-          <w:rStyle w:val="Starkbetoning1"/>
+        <w:t xml:space="preserve">förenklad </w:t>
+      </w:r>
+      <w:r>
+        <w:rPr>
           <w:lang w:val="sv-SE"/>
         </w:rPr>
-        <w:t>vakning, redundans och klustring m.m.</w:t>
-      </w:r>
-    </w:p>
+        <w:t xml:space="preserve">vad gäller </w:t>
+      </w:r>
+      <w:proofErr w:type="spellStart"/>
+      <w:r>
+        <w:rPr>
+          <w:lang w:val="sv-SE"/>
+        </w:rPr>
+        <w:t>MVK</w:t>
+      </w:r>
+      <w:proofErr w:type="spellEnd"/>
+      <w:r>
+        <w:rPr>
+          <w:lang w:val="sv-SE"/>
+        </w:rPr>
+        <w:t xml:space="preserve"> och T</w:t>
+      </w:r>
+      <w:r>
+        <w:rPr>
+          <w:lang w:val="sv-SE"/>
+        </w:rPr>
+        <w:t>olkportal.</w:t>
+      </w:r>
+    </w:p>
+    <w:p/>
     <w:p>
       <w:pPr>
         <w:pStyle w:val="Rubrik2"/>
@@ -16311,28 +17583,78 @@
       <w:bookmarkEnd w:id="182"/>
     </w:p>
     <w:p>
-      <w:pPr>
-        <w:pStyle w:val="Brdtext"/>
-        <w:rPr>
-          <w:rStyle w:val="Starkbetoning1"/>
-          <w:lang w:val="sv-SE"/>
-        </w:rPr>
-      </w:pPr>
-      <w:r>
-        <w:rPr>
-          <w:rStyle w:val="Starkbetoning1"/>
-          <w:lang w:val="sv-SE"/>
-        </w:rPr>
-        <w:t>Beskriv vad som måste gälla för</w:t>
-      </w:r>
-      <w:r>
-        <w:rPr>
-          <w:rStyle w:val="Starkbetoning1"/>
-          <w:lang w:val="sv-SE"/>
-        </w:rPr>
-        <w:t xml:space="preserve"> den fysiska produktionsmiljön.</w:t>
-      </w:r>
-    </w:p>
+      <w:r>
+        <w:t>Systemet installeras på en virtuell Linux server som hanteras av SLL-IT.</w:t>
+      </w:r>
+    </w:p>
+    <w:p/>
+    <w:p>
+      <w:pPr>
+        <w:pStyle w:val="Liststycke"/>
+        <w:numPr>
+          <w:ilvl w:val="0"/>
+          <w:numId w:val="14"/>
+        </w:numPr>
+      </w:pPr>
+      <w:r>
+        <w:t xml:space="preserve">1x CPU </w:t>
+      </w:r>
+      <w:r>
+        <w:t xml:space="preserve">(Intel </w:t>
+      </w:r>
+      <w:proofErr w:type="spellStart"/>
+      <w:r>
+        <w:t>Xeon</w:t>
+      </w:r>
+      <w:proofErr w:type="spellEnd"/>
+      <w:r>
+        <w:t xml:space="preserve">) </w:t>
+      </w:r>
+      <w:r>
+        <w:t>4GB RAM</w:t>
+      </w:r>
+    </w:p>
+    <w:p>
+      <w:pPr>
+        <w:pStyle w:val="Liststycke"/>
+        <w:numPr>
+          <w:ilvl w:val="0"/>
+          <w:numId w:val="14"/>
+        </w:numPr>
+      </w:pPr>
+      <w:r>
+        <w:t xml:space="preserve">100 GB </w:t>
+      </w:r>
+      <w:proofErr w:type="spellStart"/>
+      <w:r>
+        <w:t>HDD</w:t>
+      </w:r>
+      <w:proofErr w:type="spellEnd"/>
+      <w:r>
+        <w:t xml:space="preserve"> (40 </w:t>
+      </w:r>
+      <w:proofErr w:type="gramStart"/>
+      <w:r>
+        <w:t>GB /data</w:t>
+      </w:r>
+      <w:proofErr w:type="gramEnd"/>
+      <w:r>
+        <w:t>, 10 GB /log)</w:t>
+      </w:r>
+    </w:p>
+    <w:p>
+      <w:pPr>
+        <w:pStyle w:val="Liststycke"/>
+        <w:numPr>
+          <w:ilvl w:val="0"/>
+          <w:numId w:val="14"/>
+        </w:numPr>
+      </w:pPr>
+      <w:r>
+        <w:t>SLL Net</w:t>
+      </w:r>
+    </w:p>
+    <w:p/>
     <w:p>
       <w:pPr>
         <w:pStyle w:val="Rubrik2"/>
@@ -16349,40 +17671,145 @@
     </w:p>
     <w:p>
       <w:pPr>
+        <w:numPr>
+          <w:ilvl w:val="0"/>
+          <w:numId w:val="16"/>
+        </w:numPr>
+      </w:pPr>
+      <w:proofErr w:type="spellStart"/>
+      <w:r>
+        <w:t>RedHat</w:t>
+      </w:r>
+      <w:proofErr w:type="spellEnd"/>
+      <w:r>
+        <w:t xml:space="preserve"> Linux 6.4</w:t>
+      </w:r>
+    </w:p>
+    <w:p>
+      <w:pPr>
+        <w:numPr>
+          <w:ilvl w:val="0"/>
+          <w:numId w:val="16"/>
+        </w:numPr>
+      </w:pPr>
+      <w:proofErr w:type="spellStart"/>
+      <w:r>
+        <w:t>MySQL</w:t>
+      </w:r>
+      <w:proofErr w:type="spellEnd"/>
+      <w:r>
+        <w:t xml:space="preserve"> 5.6</w:t>
+      </w:r>
+    </w:p>
+    <w:p>
+      <w:pPr>
+        <w:numPr>
+          <w:ilvl w:val="0"/>
+          <w:numId w:val="16"/>
+        </w:numPr>
+      </w:pPr>
+      <w:r>
+        <w:t>Java 1.7</w:t>
+      </w:r>
+    </w:p>
+    <w:p>
+      <w:pPr>
+        <w:numPr>
+          <w:ilvl w:val="0"/>
+          <w:numId w:val="16"/>
+        </w:numPr>
+      </w:pPr>
+      <w:proofErr w:type="spellStart"/>
+      <w:r>
+        <w:t>Tomact</w:t>
+      </w:r>
+      <w:proofErr w:type="spellEnd"/>
+      <w:r>
+        <w:t xml:space="preserve"> 7.0
+</w:t>
+      </w:r>
+    </w:p>
+    <w:p>
+      <w:pPr>
+        <w:numPr>
+          <w:ilvl w:val="0"/>
+          <w:numId w:val="16"/>
+        </w:numPr>
+      </w:pPr>
+      <w:proofErr w:type="spellStart"/>
+      <w:r>
+        <w:t>Openssl</w:t>
+      </w:r>
+      <w:proofErr w:type="spellEnd"/>
+      <w:r>
+        <w:t xml:space="preserve"> 1.0</w:t>
+      </w:r>
+    </w:p>
+    <w:p>
+      <w:pPr>
+        <w:numPr>
+          <w:ilvl w:val="0"/>
+          <w:numId w:val="16"/>
+        </w:numPr>
+      </w:pPr>
+      <w:r>
+        <w:t>FTP klient</w:t>
+      </w:r>
+    </w:p>
+    <w:p>
+      <w:pPr>
+        <w:numPr>
+          <w:ilvl w:val="0"/>
+          <w:numId w:val="16"/>
+        </w:numPr>
+      </w:pPr>
+      <w:proofErr w:type="spellStart"/>
+      <w:r>
+        <w:t>gcc</w:t>
+      </w:r>
+      <w:proofErr w:type="spellEnd"/>
+      <w:r>
+        <w:t xml:space="preserve"> + apr-</w:t>
+      </w:r>
+      <w:proofErr w:type="spellStart"/>
+      <w:r>
+        <w:t>devel</w:t>
+      </w:r>
+      <w:proofErr w:type="spellEnd"/>
+      <w:r>
+        <w:t xml:space="preserve"> + </w:t>
+      </w:r>
+      <w:proofErr w:type="spellStart"/>
+      <w:r>
+        <w:t>openssl-devel</w:t>
+      </w:r>
+      <w:proofErr w:type="spellEnd"/>
+      <w:r>
+        <w:t xml:space="preserve"> – endast för att bygga </w:t>
+      </w:r>
+      <w:proofErr w:type="spellStart"/>
+      <w:r>
+        <w:t>native</w:t>
+      </w:r>
+      <w:proofErr w:type="spellEnd"/>
+      <w:r>
+        <w:t xml:space="preserve"> stöd för </w:t>
+      </w:r>
+      <w:proofErr w:type="spellStart"/>
+      <w:r>
+        <w:t>Tomcat</w:t>
+      </w:r>
+      <w:proofErr w:type="spellEnd"/>
+    </w:p>
+    <w:p>
+      <w:pPr>
         <w:pStyle w:val="Brdtext"/>
         <w:rPr>
           <w:rStyle w:val="Starkbetoning1"/>
+          <w:i w:val="0"/>
           <w:lang w:val="sv-SE"/>
         </w:rPr>
       </w:pPr>
-      <w:r>
-        <w:rPr>
-          <w:rStyle w:val="Starkbetoning1"/>
-          <w:lang w:val="sv-SE"/>
-        </w:rPr>
-        <w:t>Lista vilka programvaror in</w:t>
-      </w:r>
-      <w:r>
-        <w:rPr>
-          <w:rStyle w:val="Starkbetoning1"/>
-          <w:lang w:val="sv-SE"/>
-        </w:rPr>
-        <w:t>k</w:t>
-      </w:r>
-      <w:r>
-        <w:rPr>
-          <w:rStyle w:val="Starkbetoning1"/>
-          <w:lang w:val="sv-SE"/>
-        </w:rPr>
-        <w:t xml:space="preserve">lusive versioner som krävs på vilka delar av produktionsmiljön. </w:t>
-      </w:r>
-      <w:r>
-        <w:rPr>
-          <w:rStyle w:val="Starkbetoning1"/>
-          <w:lang w:val="sv-SE"/>
-        </w:rPr>
-        <w:t>Glömt inte bort vilka licenser som behöver finns för dessa programvaror om de inte är Open Source</w:t>
-      </w:r>
     </w:p>
     <w:p>
       <w:pPr>
@@ -16392,6 +17819,7 @@
       <w:bookmarkStart w:id="187" w:name="_Toc181237338"/>
       <w:bookmarkStart w:id="188" w:name="_Toc238640295"/>
       <w:r>
+        <w:lastRenderedPageBreak/>
         <w:t>Detaljerad information</w:t>
       </w:r>
       <w:bookmarkEnd w:id="186"/>
@@ -16399,143 +17827,64 @@
       <w:bookmarkEnd w:id="188"/>
     </w:p>
     <w:p>
+      <w:r>
+        <w:t xml:space="preserve">Detaljerad objektbeskrivning </w:t>
+      </w:r>
+      <w:r>
+        <w:t>(</w:t>
+      </w:r>
+      <w:r>
+        <w:t>SLL-IT</w:t>
+      </w:r>
+      <w:r>
+        <w:t>)</w:t>
+      </w:r>
+      <w:r>
+        <w:t>.</w:t>
+      </w:r>
+    </w:p>
+    <w:p/>
+    <w:p>
+      <w:pPr>
+        <w:pStyle w:val="Rubrik2"/>
+      </w:pPr>
+      <w:bookmarkStart w:id="189" w:name="_Toc181237339"/>
+      <w:bookmarkStart w:id="190" w:name="_Toc238640296"/>
+      <w:r>
+        <w:t>Produktionssättning och överlämning till förvaltning</w:t>
+      </w:r>
+      <w:bookmarkEnd w:id="189"/>
+      <w:bookmarkEnd w:id="190"/>
+    </w:p>
+    <w:p>
+      <w:r>
+        <w:t>Se d</w:t>
+      </w:r>
+      <w:r>
+        <w:t xml:space="preserve">etaljerad objektbeskrivning </w:t>
+      </w:r>
+      <w:r>
+        <w:t>(</w:t>
+      </w:r>
+      <w:r>
+        <w:t>SLL-IT</w:t>
+      </w:r>
+      <w:r>
+        <w:t>)</w:t>
+      </w:r>
+      <w:r>
+        <w:t>.</w:t>
+      </w:r>
+    </w:p>
+    <w:p/>
+    <w:p>
       <w:pPr>
         <w:pStyle w:val="Brdtext"/>
-      </w:pPr>
-      <w:r>
         <w:rPr>
           <w:rStyle w:val="Starkbetoning1"/>
           <w:lang w:val="sv-SE"/>
         </w:rPr>
-        <w:t xml:space="preserve">Detaljerad information om driftsmiljön kan läsas i den driftshandbok som förvaltas av </w:t>
-      </w:r>
-      <w:r>
-        <w:rPr>
-          <w:rStyle w:val="Starkbetoning1"/>
-          <w:lang w:val="sv-SE"/>
-        </w:rPr>
-        <w:t>tjänstens förvaltningsgrupp</w:t>
-      </w:r>
-      <w:r>
-        <w:rPr>
-          <w:rStyle w:val="Starkbetoning1"/>
-          <w:lang w:val="sv-SE"/>
-        </w:rPr>
-        <w:t xml:space="preserve">. </w:t>
-      </w:r>
-      <w:r>
-        <w:rPr>
-          <w:rStyle w:val="Starkbetoning1"/>
-        </w:rPr>
-        <w:t>I</w:t>
-      </w:r>
-      <w:r>
-        <w:rPr>
-          <w:rStyle w:val="Starkbetoning1"/>
-        </w:rPr>
-        <w:t xml:space="preserve"> </w:t>
-      </w:r>
-      <w:r>
-        <w:rPr>
-          <w:rStyle w:val="Starkbetoning1"/>
-        </w:rPr>
-        <w:t>denna beskrivs sådana saker som skalskydd, mm</w:t>
-      </w:r>
-      <w:r>
-        <w:rPr>
-          <w:rStyle w:val="Starkbetoning1"/>
-        </w:rPr>
-        <w:t>.</w:t>
-      </w:r>
-      <w:bookmarkStart w:id="189" w:name="_Toc181237339"/>
-      <w:bookmarkStart w:id="190" w:name="_Toc238640296"/>
-    </w:p>
-    <w:p>
-      <w:pPr>
-        <w:pStyle w:val="Brdtext"/>
-      </w:pPr>
-    </w:p>
-    <w:p>
-      <w:pPr>
-        <w:pStyle w:val="Rubrik2"/>
-        <w:rPr>
-          <w:b/>
-          <w:i/>
-          <w:iCs/>
-          <w:color w:val="4F81BD"/>
-        </w:rPr>
-      </w:pPr>
-      <w:r>
-        <w:lastRenderedPageBreak/>
-        <w:t>Produktionssättning och överlämning till förvaltning</w:t>
-      </w:r>
-      <w:bookmarkEnd w:id="189"/>
-      <w:bookmarkEnd w:id="190"/>
-    </w:p>
-    <w:p>
-      <w:pPr>
-        <w:pStyle w:val="Brdtext"/>
-        <w:rPr>
-          <w:rStyle w:val="Starkbetoning1"/>
-          <w:lang w:val="sv-SE"/>
-        </w:rPr>
-      </w:pPr>
-      <w:r>
-        <w:rPr>
-          <w:rStyle w:val="Starkbetoning1"/>
-          <w:lang w:val="sv-SE"/>
-        </w:rPr>
-        <w:t>Beskriv hur och med vilka handgrepp, script och eventuella hjälpmedel som aktuellt system skall install</w:t>
-      </w:r>
-      <w:r>
-        <w:rPr>
-          <w:rStyle w:val="Starkbetoning1"/>
-          <w:lang w:val="sv-SE"/>
-        </w:rPr>
-        <w:t>e</w:t>
-      </w:r>
-      <w:r>
-        <w:rPr>
-          <w:rStyle w:val="Starkbetoning1"/>
-          <w:lang w:val="sv-SE"/>
-        </w:rPr>
-        <w:t xml:space="preserve">ras </w:t>
-      </w:r>
-      <w:r>
-        <w:rPr>
-          <w:rStyle w:val="Starkbetoning1"/>
-          <w:lang w:val="sv-SE"/>
-        </w:rPr>
-        <w:t>i</w:t>
-      </w:r>
-      <w:r>
-        <w:rPr>
-          <w:rStyle w:val="Starkbetoning1"/>
-          <w:lang w:val="sv-SE"/>
-        </w:rPr>
-        <w:t xml:space="preserve"> produktion</w:t>
-      </w:r>
-      <w:r>
-        <w:rPr>
-          <w:rStyle w:val="Starkbetoning1"/>
-          <w:lang w:val="sv-SE"/>
-        </w:rPr>
-        <w:t>s</w:t>
-      </w:r>
-      <w:r>
-        <w:rPr>
-          <w:rStyle w:val="Starkbetoning1"/>
-          <w:lang w:val="sv-SE"/>
-        </w:rPr>
-        <w:t xml:space="preserve">miljön. </w:t>
-      </w:r>
-      <w:r>
-        <w:rPr>
-          <w:rStyle w:val="Starkbetoning1"/>
-          <w:lang w:val="sv-SE"/>
-        </w:rPr>
-        <w:t>Det är troligen bra att ha ett separat dokument för detta som refereras.</w:t>
-      </w:r>
+      </w:pPr>
     </w:p>
     <w:p>
       <w:pPr>
@@ -16647,7 +17996,27 @@
         <w:color w:val="333333"/>
         <w:szCs w:val="12"/>
       </w:rPr>
-      <w:t>Center för eHälsa i samverkan</w:t>
+      <w:t xml:space="preserve">Center för </w:t>
+    </w:r>
+    <w:proofErr w:type="spellStart"/>
+    <w:r>
+      <w:rPr>
+        <w:i/>
+        <w:iCs/>
+        <w:color w:val="333333"/>
+        <w:szCs w:val="12"/>
+      </w:rPr>
+      <w:t>eHälsa</w:t>
+    </w:r>
+    <w:proofErr w:type="spellEnd"/>
+    <w:r>
+      <w:rPr>
+        <w:i/>
+        <w:iCs/>
+        <w:color w:val="333333"/>
+        <w:szCs w:val="12"/>
+      </w:rPr>
+      <w:t xml:space="preserve"> i samverkan</w:t>
     </w:r>
     <w:r>
       <w:rPr>
@@ -16660,14 +18029,44 @@
       <w:rPr>
         <w:szCs w:val="12"/>
       </w:rPr>
-      <w:t>förverkliga strategin för Nationell eHälsa – tillgänglig och säker information inom vård och omsorg</w:t>
+      <w:t xml:space="preserve">förverkliga strategin för Nationell </w:t>
+    </w:r>
+    <w:proofErr w:type="spellStart"/>
+    <w:r>
+      <w:rPr>
+        <w:szCs w:val="12"/>
+      </w:rPr>
+      <w:t>eHälsa</w:t>
+    </w:r>
+    <w:proofErr w:type="spellEnd"/>
+    <w:r>
+      <w:rPr>
+        <w:szCs w:val="12"/>
+      </w:rPr>
+      <w:t xml:space="preserve"> – tillgänglig och säker information inom vård och omsorg</w:t>
     </w:r>
     <w:r>
       <w:rPr>
         <w:color w:val="333333"/>
         <w:szCs w:val="12"/>
       </w:rPr>
-      <w:t xml:space="preserve">. Centret ska skapa den långsiktighet som krävs för att utveckla och införa gemensamma eHälsostöd, infrastruktur och standarder som förbättrar informationstillgänglighet, kvalitet och patientsäkerhet. </w:t>
+      <w:t xml:space="preserve">. Centret ska skapa den långsiktighet som krävs för att utveckla och införa gemensamma </w:t>
+    </w:r>
+    <w:proofErr w:type="spellStart"/>
+    <w:r>
+      <w:rPr>
+        <w:color w:val="333333"/>
+        <w:szCs w:val="12"/>
+      </w:rPr>
+      <w:t>eHälsostöd</w:t>
+    </w:r>
+    <w:proofErr w:type="spellEnd"/>
+    <w:r>
+      <w:rPr>
+        <w:color w:val="333333"/>
+        <w:szCs w:val="12"/>
+      </w:rPr>
+      <w:t xml:space="preserve">, infrastruktur och standarder som förbättrar informationstillgänglighet, kvalitet och patientsäkerhet. </w:t>
     </w:r>
     <w:r>
       <w:rPr>
@@ -16676,7 +18075,27 @@
         <w:color w:val="333333"/>
         <w:szCs w:val="12"/>
       </w:rPr>
-      <w:t>Center för eHälsa i samverkan</w:t>
+      <w:t xml:space="preserve">Center för </w:t>
+    </w:r>
+    <w:proofErr w:type="spellStart"/>
+    <w:r>
+      <w:rPr>
+        <w:i/>
+        <w:iCs/>
+        <w:color w:val="333333"/>
+        <w:szCs w:val="12"/>
+      </w:rPr>
+      <w:t>eHälsa</w:t>
+    </w:r>
+    <w:proofErr w:type="spellEnd"/>
+    <w:r>
+      <w:rPr>
+        <w:i/>
+        <w:iCs/>
+        <w:color w:val="333333"/>
+        <w:szCs w:val="12"/>
+      </w:rPr>
+      <w:t xml:space="preserve"> i samverkan</w:t>
     </w:r>
     <w:r>
       <w:rPr>
@@ -17054,7 +18473,7 @@
                               <w:sz w:val="16"/>
                               <w:szCs w:val="16"/>
                             </w:rPr>
-                            <w:t>29</w:t>
+                            <w:t>25</w:t>
                           </w:r>
                           <w:r>
                             <w:rPr>
@@ -17143,7 +18562,7 @@
                         <w:sz w:val="16"/>
                         <w:szCs w:val="16"/>
                       </w:rPr>
-                      <w:t>29</w:t>
+                      <w:t>25</w:t>
                     </w:r>
                     <w:r>
                       <w:rPr>
@@ -17345,7 +18764,25 @@
               <w:sz w:val="14"/>
               <w:szCs w:val="14"/>
             </w:rPr>
-            <w:t>Center för eHälsa i samverkan</w:t>
+            <w:t xml:space="preserve">Center för </w:t>
+          </w:r>
+          <w:proofErr w:type="spellStart"/>
+          <w:r>
+            <w:rPr>
+              <w:rFonts w:cs="Georgia"/>
+              <w:sz w:val="14"/>
+              <w:szCs w:val="14"/>
+            </w:rPr>
+            <w:t>eHälsa</w:t>
+          </w:r>
+          <w:proofErr w:type="spellEnd"/>
+          <w:r>
+            <w:rPr>
+              <w:rFonts w:cs="Georgia"/>
+              <w:sz w:val="14"/>
+              <w:szCs w:val="14"/>
+            </w:rPr>
+            <w:t xml:space="preserve"> i samverkan</w:t>
           </w:r>
         </w:p>
         <w:p>
@@ -17375,13 +18812,23 @@
               <w:szCs w:val="12"/>
             </w:rPr>
           </w:pPr>
+          <w:proofErr w:type="spellStart"/>
           <w:r>
             <w:rPr>
               <w:rFonts w:cs="Georgia"/>
               <w:sz w:val="12"/>
               <w:szCs w:val="12"/>
             </w:rPr>
-            <w:t>Vxl: 08-452 70 00</w:t>
+            <w:t>Vxl</w:t>
+          </w:r>
+          <w:proofErr w:type="spellEnd"/>
+          <w:r>
+            <w:rPr>
+              <w:rFonts w:cs="Georgia"/>
+              <w:sz w:val="12"/>
+              <w:szCs w:val="12"/>
+            </w:rPr>
+            <w:t>: 08-452 70 00</w:t>
           </w:r>
           <w:bookmarkStart w:id="195" w:name="PhoneDirect"/>
           <w:bookmarkStart w:id="196" w:name="LMobile"/>
@@ -17826,7 +19273,7 @@
                               <w:rPr>
                                 <w:noProof/>
                               </w:rPr>
-                              <w:t>31</w:t>
+                              <w:t>30</w:t>
                             </w:r>
                           </w:fldSimple>
                           <w:r>
@@ -17915,7 +19362,7 @@
                         <w:rPr>
                           <w:noProof/>
                         </w:rPr>
-                        <w:t>31</w:t>
+                        <w:t>30</w:t>
                       </w:r>
                     </w:fldSimple>
                     <w:r>
@@ -18253,6 +19700,119 @@
     </w:lvl>
   </w:abstractNum>
   <w:abstractNum w:abstractNumId="3">
+    <w:nsid w:val="13F6060D"/>
+    <w:multiLevelType w:val="hybridMultilevel"/>
+    <w:tmpl w:val="95CC165E"/>
+    <w:lvl w:ilvl="0" w:tplc="041D000D">
+      <w:start w:val="1"/>
+      <w:numFmt w:val="bullet"/>
+      <w:lvlText w:val=""/>
+      <w:lvlJc w:val="left"/>
+      <w:pPr>
+        <w:ind w:left="720" w:hanging="360"/>
+      </w:pPr>
+      <w:rPr>
+        <w:rFonts w:ascii="Wingdings" w:hAnsi="Wingdings" w:hint="default"/>
+      </w:rPr>
+    </w:lvl>
+    <w:lvl w:ilvl="1" w:tplc="041D0003">
+      <w:start w:val="1"/>
+      <w:numFmt w:val="bullet"/>
+      <w:lvlText w:val="o"/>
+      <w:lvlJc w:val="left"/>
+      <w:pPr>
+        <w:ind w:left="1440" w:hanging="360"/>
+      </w:pPr>
+      <w:rPr>
+        <w:rFonts w:ascii="Courier New" w:hAnsi="Courier New" w:hint="default"/>
+      </w:rPr>
+    </w:lvl>
+    <w:lvl w:ilvl="2" w:tplc="041D0005" w:tentative="1">
+      <w:start w:val="1"/>
+      <w:numFmt w:val="bullet"/>
+      <w:lvlText w:val=""/>
+      <w:lvlJc w:val="left"/>
+      <w:pPr>
+        <w:ind w:left="2160" w:hanging="360"/>
+      </w:pPr>
+      <w:rPr>
+        <w:rFonts w:ascii="Wingdings" w:hAnsi="Wingdings" w:hint="default"/>
+      </w:rPr>
+    </w:lvl>
+    <w:lvl w:ilvl="3" w:tplc="041D0001" w:tentative="1">
+      <w:start w:val="1"/>
+      <w:numFmt w:val="bullet"/>
+      <w:lvlText w:val=""/>
+      <w:lvlJc w:val="left"/>
+      <w:pPr>
+        <w:ind w:left="2880" w:hanging="360"/>
+      </w:pPr>
+      <w:rPr>
+        <w:rFonts w:ascii="Symbol" w:hAnsi="Symbol" w:hint="default"/>
+      </w:rPr>
+    </w:lvl>
+    <w:lvl w:ilvl="4" w:tplc="041D0003" w:tentative="1">
+      <w:start w:val="1"/>
+      <w:numFmt w:val="bullet"/>
+      <w:lvlText w:val="o"/>
+      <w:lvlJc w:val="left"/>
+      <w:pPr>
+        <w:ind w:left="3600" w:hanging="360"/>
+      </w:pPr>
+      <w:rPr>
+        <w:rFonts w:ascii="Courier New" w:hAnsi="Courier New" w:hint="default"/>
+      </w:rPr>
+    </w:lvl>
+    <w:lvl w:ilvl="5" w:tplc="041D0005" w:tentative="1">
+      <w:start w:val="1"/>
+      <w:numFmt w:val="bullet"/>
+      <w:lvlText w:val=""/>
+      <w:lvlJc w:val="left"/>
+      <w:pPr>
+        <w:ind w:left="4320" w:hanging="360"/>
+      </w:pPr>
+      <w:rPr>
+        <w:rFonts w:ascii="Wingdings" w:hAnsi="Wingdings" w:hint="default"/>
+      </w:rPr>
+    </w:lvl>
+    <w:lvl w:ilvl="6" w:tplc="041D0001" w:tentative="1">
+      <w:start w:val="1"/>
+      <w:numFmt w:val="bullet"/>
+      <w:lvlText w:val=""/>
+      <w:lvlJc w:val="left"/>
+      <w:pPr>
+        <w:ind w:left="5040" w:hanging="360"/>
+      </w:pPr>
+      <w:rPr>
+        <w:rFonts w:ascii="Symbol" w:hAnsi="Symbol" w:hint="default"/>
+      </w:rPr>
+    </w:lvl>
+    <w:lvl w:ilvl="7" w:tplc="041D0003" w:tentative="1">
+      <w:start w:val="1"/>
+      <w:numFmt w:val="bullet"/>
+      <w:lvlText w:val="o"/>
+      <w:lvlJc w:val="left"/>
+      <w:pPr>
+        <w:ind w:left="5760" w:hanging="360"/>
+      </w:pPr>
+      <w:rPr>
+        <w:rFonts w:ascii="Courier New" w:hAnsi="Courier New" w:hint="default"/>
+      </w:rPr>
+    </w:lvl>
+    <w:lvl w:ilvl="8" w:tplc="041D0005" w:tentative="1">
+      <w:start w:val="1"/>
+      <w:numFmt w:val="bullet"/>
+      <w:lvlText w:val=""/>
+      <w:lvlJc w:val="left"/>
+      <w:pPr>
+        <w:ind w:left="6480" w:hanging="360"/>
+      </w:pPr>
+      <w:rPr>
+        <w:rFonts w:ascii="Wingdings" w:hAnsi="Wingdings" w:hint="default"/>
+      </w:rPr>
+    </w:lvl>
+  </w:abstractNum>
+  <w:abstractNum w:abstractNumId="4">
     <w:nsid w:val="1827359D"/>
     <w:multiLevelType w:val="multilevel"/>
     <w:tmpl w:val="7F8EDEF6"/>
@@ -18396,7 +19956,7 @@
       </w:rPr>
     </w:lvl>
   </w:abstractNum>
-  <w:abstractNum w:abstractNumId="4">
+  <w:abstractNum w:abstractNumId="5">
     <w:nsid w:val="19BB4C26"/>
     <w:multiLevelType w:val="hybridMultilevel"/>
     <w:tmpl w:val="23EEB1B4"/>
@@ -18509,7 +20069,7 @@
       </w:rPr>
     </w:lvl>
   </w:abstractNum>
-  <w:abstractNum w:abstractNumId="5">
+  <w:abstractNum w:abstractNumId="6">
     <w:nsid w:val="1B7C1E60"/>
     <w:multiLevelType w:val="hybridMultilevel"/>
     <w:tmpl w:val="A4A6F192"/>
@@ -18622,7 +20182,120 @@
       </w:rPr>
     </w:lvl>
   </w:abstractNum>
-  <w:abstractNum w:abstractNumId="6">
+  <w:abstractNum w:abstractNumId="7">
+    <w:nsid w:val="276513A6"/>
+    <w:multiLevelType w:val="hybridMultilevel"/>
+    <w:tmpl w:val="E6700288"/>
+    <w:lvl w:ilvl="0" w:tplc="041D000D">
+      <w:start w:val="1"/>
+      <w:numFmt w:val="bullet"/>
+      <w:lvlText w:val=""/>
+      <w:lvlJc w:val="left"/>
+      <w:pPr>
+        <w:ind w:left="720" w:hanging="360"/>
+      </w:pPr>
+      <w:rPr>
+        <w:rFonts w:ascii="Wingdings" w:hAnsi="Wingdings" w:hint="default"/>
+      </w:rPr>
+    </w:lvl>
+    <w:lvl w:ilvl="1" w:tplc="041D0003" w:tentative="1">
+      <w:start w:val="1"/>
+      <w:numFmt w:val="bullet"/>
+      <w:lvlText w:val="o"/>
+      <w:lvlJc w:val="left"/>
+      <w:pPr>
+        <w:ind w:left="1440" w:hanging="360"/>
+      </w:pPr>
+      <w:rPr>
+        <w:rFonts w:ascii="Courier New" w:hAnsi="Courier New" w:hint="default"/>
+      </w:rPr>
+    </w:lvl>
+    <w:lvl w:ilvl="2" w:tplc="041D0005" w:tentative="1">
+      <w:start w:val="1"/>
+      <w:numFmt w:val="bullet"/>
+      <w:lvlText w:val=""/>
+      <w:lvlJc w:val="left"/>
+      <w:pPr>
+        <w:ind w:left="2160" w:hanging="360"/>
+      </w:pPr>
+      <w:rPr>
+        <w:rFonts w:ascii="Wingdings" w:hAnsi="Wingdings" w:hint="default"/>
+      </w:rPr>
+    </w:lvl>
+    <w:lvl w:ilvl="3" w:tplc="041D0001" w:tentative="1">
+      <w:start w:val="1"/>
+      <w:numFmt w:val="bullet"/>
+      <w:lvlText w:val=""/>
+      <w:lvlJc w:val="left"/>
+      <w:pPr>
+        <w:ind w:left="2880" w:hanging="360"/>
+      </w:pPr>
+      <w:rPr>
+        <w:rFonts w:ascii="Symbol" w:hAnsi="Symbol" w:hint="default"/>
+      </w:rPr>
+    </w:lvl>
+    <w:lvl w:ilvl="4" w:tplc="041D0003" w:tentative="1">
+      <w:start w:val="1"/>
+      <w:numFmt w:val="bullet"/>
+      <w:lvlText w:val="o"/>
+      <w:lvlJc w:val="left"/>
+      <w:pPr>
+        <w:ind w:left="3600" w:hanging="360"/>
+      </w:pPr>
+      <w:rPr>
+        <w:rFonts w:ascii="Courier New" w:hAnsi="Courier New" w:hint="default"/>
+      </w:rPr>
+    </w:lvl>
+    <w:lvl w:ilvl="5" w:tplc="041D0005" w:tentative="1">
+      <w:start w:val="1"/>
+      <w:numFmt w:val="bullet"/>
+      <w:lvlText w:val=""/>
+      <w:lvlJc w:val="left"/>
+      <w:pPr>
+        <w:ind w:left="4320" w:hanging="360"/>
+      </w:pPr>
+      <w:rPr>
+        <w:rFonts w:ascii="Wingdings" w:hAnsi="Wingdings" w:hint="default"/>
+      </w:rPr>
+    </w:lvl>
+    <w:lvl w:ilvl="6" w:tplc="041D0001" w:tentative="1">
+      <w:start w:val="1"/>
+      <w:numFmt w:val="bullet"/>
+      <w:lvlText w:val=""/>
+      <w:lvlJc w:val="left"/>
+      <w:pPr>
+        <w:ind w:left="5040" w:hanging="360"/>
+      </w:pPr>
+      <w:rPr>
+        <w:rFonts w:ascii="Symbol" w:hAnsi="Symbol" w:hint="default"/>
+      </w:rPr>
+    </w:lvl>
+    <w:lvl w:ilvl="7" w:tplc="041D0003" w:tentative="1">
+      <w:start w:val="1"/>
+      <w:numFmt w:val="bullet"/>
+      <w:lvlText w:val="o"/>
+      <w:lvlJc w:val="left"/>
+      <w:pPr>
+        <w:ind w:left="5760" w:hanging="360"/>
+      </w:pPr>
+      <w:rPr>
+        <w:rFonts w:ascii="Courier New" w:hAnsi="Courier New" w:hint="default"/>
+      </w:rPr>
+    </w:lvl>
+    <w:lvl w:ilvl="8" w:tplc="041D0005" w:tentative="1">
+      <w:start w:val="1"/>
+      <w:numFmt w:val="bullet"/>
+      <w:lvlText w:val=""/>
+      <w:lvlJc w:val="left"/>
+      <w:pPr>
+        <w:ind w:left="6480" w:hanging="360"/>
+      </w:pPr>
+      <w:rPr>
+        <w:rFonts w:ascii="Wingdings" w:hAnsi="Wingdings" w:hint="default"/>
+      </w:rPr>
+    </w:lvl>
+  </w:abstractNum>
+  <w:abstractNum w:abstractNumId="8">
     <w:nsid w:val="29A1442F"/>
     <w:multiLevelType w:val="multilevel"/>
     <w:tmpl w:val="37F880A8"/>
@@ -18729,7 +20402,7 @@
       </w:pPr>
     </w:lvl>
   </w:abstractNum>
-  <w:abstractNum w:abstractNumId="7">
+  <w:abstractNum w:abstractNumId="9">
     <w:nsid w:val="49CC6A1F"/>
     <w:multiLevelType w:val="hybridMultilevel"/>
     <w:tmpl w:val="D680A1C0"/>
@@ -18842,7 +20515,7 @@
       </w:rPr>
     </w:lvl>
   </w:abstractNum>
-  <w:abstractNum w:abstractNumId="8">
+  <w:abstractNum w:abstractNumId="10">
     <w:nsid w:val="591016E3"/>
     <w:multiLevelType w:val="hybridMultilevel"/>
     <w:tmpl w:val="627CC96E"/>
@@ -18955,7 +20628,7 @@
       </w:rPr>
     </w:lvl>
   </w:abstractNum>
-  <w:abstractNum w:abstractNumId="9">
+  <w:abstractNum w:abstractNumId="11">
     <w:nsid w:val="67614BB7"/>
     <w:multiLevelType w:val="hybridMultilevel"/>
     <w:tmpl w:val="F5683D94"/>
@@ -19041,7 +20714,7 @@
       </w:pPr>
     </w:lvl>
   </w:abstractNum>
-  <w:abstractNum w:abstractNumId="10">
+  <w:abstractNum w:abstractNumId="12">
     <w:nsid w:val="67736400"/>
     <w:multiLevelType w:val="hybridMultilevel"/>
     <w:tmpl w:val="4554068E"/>
@@ -19154,7 +20827,7 @@
       </w:rPr>
     </w:lvl>
   </w:abstractNum>
-  <w:abstractNum w:abstractNumId="11">
+  <w:abstractNum w:abstractNumId="13">
     <w:nsid w:val="694963C5"/>
     <w:multiLevelType w:val="hybridMultilevel"/>
     <w:tmpl w:val="FF6EC53A"/>
@@ -19267,7 +20940,93 @@
       </w:rPr>
     </w:lvl>
   </w:abstractNum>
-  <w:abstractNum w:abstractNumId="12">
+  <w:abstractNum w:abstractNumId="14">
+    <w:nsid w:val="737B16BD"/>
+    <w:multiLevelType w:val="hybridMultilevel"/>
+    <w:tmpl w:val="209A12B8"/>
+    <w:lvl w:ilvl="0" w:tplc="041D000F">
+      <w:start w:val="1"/>
+      <w:numFmt w:val="decimal"/>
+      <w:lvlText w:val="%1."/>
+      <w:lvlJc w:val="left"/>
+      <w:pPr>
+        <w:ind w:left="720" w:hanging="360"/>
+      </w:pPr>
+    </w:lvl>
+    <w:lvl w:ilvl="1" w:tplc="041D0019" w:tentative="1">
+      <w:start w:val="1"/>
+      <w:numFmt w:val="lowerLetter"/>
+      <w:lvlText w:val="%2."/>
+      <w:lvlJc w:val="left"/>
+      <w:pPr>
+        <w:ind w:left="1440" w:hanging="360"/>
+      </w:pPr>
+    </w:lvl>
+    <w:lvl w:ilvl="2" w:tplc="041D001B" w:tentative="1">
+      <w:start w:val="1"/>
+      <w:numFmt w:val="lowerRoman"/>
+      <w:lvlText w:val="%3."/>
+      <w:lvlJc w:val="right"/>
+      <w:pPr>
+        <w:ind w:left="2160" w:hanging="180"/>
+      </w:pPr>
+    </w:lvl>
+    <w:lvl w:ilvl="3" w:tplc="041D000F" w:tentative="1">
+      <w:start w:val="1"/>
+      <w:numFmt w:val="decimal"/>
+      <w:lvlText w:val="%4."/>
+      <w:lvlJc w:val="left"/>
+      <w:pPr>
+        <w:ind w:left="2880" w:hanging="360"/>
+      </w:pPr>
+    </w:lvl>
+    <w:lvl w:ilvl="4" w:tplc="041D0019" w:tentative="1">
+      <w:start w:val="1"/>
+      <w:numFmt w:val="lowerLetter"/>
+      <w:lvlText w:val="%5."/>
+      <w:lvlJc w:val="left"/>
+      <w:pPr>
+        <w:ind w:left="3600" w:hanging="360"/>
+      </w:pPr>
+    </w:lvl>
+    <w:lvl w:ilvl="5" w:tplc="041D001B" w:tentative="1">
+      <w:start w:val="1"/>
+      <w:numFmt w:val="lowerRoman"/>
+      <w:lvlText w:val="%6."/>
+      <w:lvlJc w:val="right"/>
+      <w:pPr>
+        <w:ind w:left="4320" w:hanging="180"/>
+      </w:pPr>
+    </w:lvl>
+    <w:lvl w:ilvl="6" w:tplc="041D000F" w:tentative="1">
+      <w:start w:val="1"/>
+      <w:numFmt w:val="decimal"/>
+      <w:lvlText w:val="%7."/>
+      <w:lvlJc w:val="left"/>
+      <w:pPr>
+        <w:ind w:left="5040" w:hanging="360"/>
+      </w:pPr>
+    </w:lvl>
+    <w:lvl w:ilvl="7" w:tplc="041D0019" w:tentative="1">
+      <w:start w:val="1"/>
+      <w:numFmt w:val="lowerLetter"/>
+      <w:lvlText w:val="%8."/>
+      <w:lvlJc w:val="left"/>
+      <w:pPr>
+        <w:ind w:left="5760" w:hanging="360"/>
+      </w:pPr>
+    </w:lvl>
+    <w:lvl w:ilvl="8" w:tplc="041D001B" w:tentative="1">
+      <w:start w:val="1"/>
+      <w:numFmt w:val="lowerRoman"/>
+      <w:lvlText w:val="%9."/>
+      <w:lvlJc w:val="right"/>
+      <w:pPr>
+        <w:ind w:left="6480" w:hanging="180"/>
+      </w:pPr>
+    </w:lvl>
+  </w:abstractNum>
+  <w:abstractNum w:abstractNumId="15">
     <w:nsid w:val="753A12A3"/>
     <w:multiLevelType w:val="hybridMultilevel"/>
     <w:tmpl w:val="6E46D122"/>
@@ -19408,43 +21167,52 @@
     </w:lvl>
   </w:abstractNum>
   <w:num w:numId="1">
-    <w:abstractNumId w:val="6"/>
+    <w:abstractNumId w:val="8"/>
   </w:num>
   <w:num w:numId="2">
-    <w:abstractNumId w:val="3"/>
+    <w:abstractNumId w:val="4"/>
   </w:num>
   <w:num w:numId="3">
-    <w:abstractNumId w:val="12"/>
+    <w:abstractNumId w:val="15"/>
   </w:num>
   <w:num w:numId="4">
-    <w:abstractNumId w:val="11"/>
+    <w:abstractNumId w:val="13"/>
   </w:num>
   <w:num w:numId="5">
     <w:abstractNumId w:val="0"/>
   </w:num>
   <w:num w:numId="6">
-    <w:abstractNumId w:val="7"/>
+    <w:abstractNumId w:val="9"/>
   </w:num>
   <w:num w:numId="7">
     <w:abstractNumId w:val="1"/>
   </w:num>
   <w:num w:numId="8">
-    <w:abstractNumId w:val="10"/>
+    <w:abstractNumId w:val="12"/>
   </w:num>
   <w:num w:numId="9">
+    <w:abstractNumId w:val="6"/>
+  </w:num>
+  <w:num w:numId="10">
     <w:abstractNumId w:val="5"/>
   </w:num>
-  <w:num w:numId="10">
-    <w:abstractNumId w:val="4"/>
-  </w:num>
   <w:num w:numId="11">
-    <w:abstractNumId w:val="9"/>
+    <w:abstractNumId w:val="11"/>
   </w:num>
   <w:num w:numId="12">
-    <w:abstractNumId w:val="8"/>
+    <w:abstractNumId w:val="10"/>
   </w:num>
   <w:num w:numId="13">
     <w:abstractNumId w:val="2"/>
+  </w:num>
+  <w:num w:numId="14">
+    <w:abstractNumId w:val="7"/>
+  </w:num>
+  <w:num w:numId="15">
+    <w:abstractNumId w:val="3"/>
+  </w:num>
+  <w:num w:numId="16">
+    <w:abstractNumId w:val="14"/>
   </w:num>
   <w:numIdMacAtCleanup w:val="11"/>
 </w:numbering>
@@ -19835,7 +21603,6 @@
   <w:style w:type="character" w:default="1" w:styleId="Standardstycketypsnitt">
     <w:name w:val="Default Paragraph Font"/>
     <w:uiPriority w:val="1"/>
-    <w:semiHidden/>
     <w:unhideWhenUsed/>
   </w:style>
   <w:style w:type="table" w:default="1" w:styleId="Normaltabell">
@@ -20862,7 +22629,6 @@
   <w:style w:type="character" w:default="1" w:styleId="Standardstycketypsnitt">
     <w:name w:val="Default Paragraph Font"/>
     <w:uiPriority w:val="1"/>
-    <w:semiHidden/>
     <w:unhideWhenUsed/>
   </w:style>
   <w:style w:type="table" w:default="1" w:styleId="Normaltabell">
@@ -21792,7 +23558,7 @@
 </file>
 
 <file path=customXml/itemProps1.xml><?xml version="1.0" encoding="utf-8"?>
-<ds:datastoreItem xmlns:ds="http://schemas.openxmlformats.org/officeDocument/2006/customXml" ds:itemID="{78D89781-B164-D744-B53B-94D242256BE3}">
+<ds:datastoreItem xmlns:ds="http://schemas.openxmlformats.org/officeDocument/2006/customXml" ds:itemID="{8AAD0484-9BE5-1144-8C67-A40EE90F9C06}">
   <ds:schemaRefs>
     <ds:schemaRef ds:uri="http://schemas.openxmlformats.org/officeDocument/2006/bibliography"/>
   </ds:schemaRefs>

</xml_diff>